<commit_message>
parsing request body: doc
</commit_message>
<xml_diff>
--- a/#3-node-basics.docx
+++ b/#3-node-basics.docx
@@ -249,7 +249,54 @@
           <w:lang w:val="en-US"/>
         </w:rPr>
         <w:br/>
-        <w:t>b. when is entering browser reaches domain name servers &amp; browser request that server with that IP address.</w:t>
+        <w:t xml:space="preserve">b. when </w:t>
+      </w:r>
+      <w:r>
+        <w:rPr>
+          <w:rFonts w:ascii="Ink Free" w:hAnsi="Ink Free"/>
+          <w:sz w:val="28"/>
+          <w:szCs w:val="28"/>
+          <w:lang w:val="en-US"/>
+        </w:rPr>
+        <w:t>he</w:t>
+      </w:r>
+      <w:r>
+        <w:rPr>
+          <w:rFonts w:ascii="Ink Free" w:hAnsi="Ink Free"/>
+          <w:sz w:val="28"/>
+          <w:szCs w:val="28"/>
+          <w:lang w:val="en-US"/>
+        </w:rPr>
+        <w:t xml:space="preserve"> </w:t>
+      </w:r>
+      <w:proofErr w:type="gramStart"/>
+      <w:r>
+        <w:rPr>
+          <w:rFonts w:ascii="Ink Free" w:hAnsi="Ink Free"/>
+          <w:sz w:val="28"/>
+          <w:szCs w:val="28"/>
+          <w:lang w:val="en-US"/>
+        </w:rPr>
+        <w:t>enter</w:t>
+      </w:r>
+      <w:proofErr w:type="gramEnd"/>
+      <w:r>
+        <w:rPr>
+          <w:rFonts w:ascii="Ink Free" w:hAnsi="Ink Free"/>
+          <w:sz w:val="28"/>
+          <w:szCs w:val="28"/>
+          <w:lang w:val="en-US"/>
+        </w:rPr>
+        <w:t>,</w:t>
+      </w:r>
+      <w:r>
+        <w:rPr>
+          <w:rFonts w:ascii="Ink Free" w:hAnsi="Ink Free"/>
+          <w:sz w:val="28"/>
+          <w:szCs w:val="28"/>
+          <w:lang w:val="en-US"/>
+        </w:rPr>
+        <w:t xml:space="preserve"> browser reaches domain name servers &amp; browser request that server with that IP address.</w:t>
       </w:r>
       <w:r>
         <w:rPr>
@@ -560,8 +607,19 @@
           <w:szCs w:val="28"/>
           <w:lang w:val="en-US"/>
         </w:rPr>
-        <w:t>http.createServer</w:t>
-      </w:r>
+        <w:t>http.</w:t>
+      </w:r>
+      <w:bookmarkStart w:id="0" w:name="_Hlk81995513"/>
+      <w:r>
+        <w:rPr>
+          <w:rFonts w:ascii="Consolas" w:hAnsi="Consolas"/>
+          <w:sz w:val="28"/>
+          <w:szCs w:val="28"/>
+          <w:lang w:val="en-US"/>
+        </w:rPr>
+        <w:t>createServer</w:t>
+      </w:r>
+      <w:bookmarkEnd w:id="0"/>
       <w:proofErr w:type="spellEnd"/>
       <w:r>
         <w:rPr>
@@ -588,7 +646,7 @@
           <w:szCs w:val="28"/>
           <w:lang w:val="en-US"/>
         </w:rPr>
-        <w:t xml:space="preserve">          it take </w:t>
+        <w:t xml:space="preserve">          </w:t>
       </w:r>
       <w:proofErr w:type="spellStart"/>
       <w:r>
@@ -598,6 +656,35 @@
           <w:szCs w:val="28"/>
           <w:lang w:val="en-US"/>
         </w:rPr>
+        <w:t>createServer</w:t>
+      </w:r>
+      <w:proofErr w:type="spellEnd"/>
+      <w:r>
+        <w:rPr>
+          <w:rFonts w:ascii="Ink Free" w:hAnsi="Ink Free"/>
+          <w:sz w:val="28"/>
+          <w:szCs w:val="28"/>
+          <w:lang w:val="en-US"/>
+        </w:rPr>
+        <w:t>()</w:t>
+      </w:r>
+      <w:r>
+        <w:rPr>
+          <w:rFonts w:ascii="Ink Free" w:hAnsi="Ink Free"/>
+          <w:sz w:val="28"/>
+          <w:szCs w:val="28"/>
+          <w:lang w:val="en-US"/>
+        </w:rPr>
+        <w:t xml:space="preserve"> take </w:t>
+      </w:r>
+      <w:proofErr w:type="spellStart"/>
+      <w:r>
+        <w:rPr>
+          <w:rFonts w:ascii="Ink Free" w:hAnsi="Ink Free"/>
+          <w:sz w:val="28"/>
+          <w:szCs w:val="28"/>
+          <w:lang w:val="en-US"/>
+        </w:rPr>
         <w:t>requestListener</w:t>
       </w:r>
       <w:proofErr w:type="spellEnd"/>
@@ -608,7 +695,7 @@
           <w:szCs w:val="28"/>
           <w:lang w:val="en-US"/>
         </w:rPr>
-        <w:t xml:space="preserve"> as parameter, which is function which will </w:t>
+        <w:t xml:space="preserve"> as parameter, which is </w:t>
       </w:r>
       <w:r>
         <w:rPr>
@@ -618,7 +705,7 @@
           <w:lang w:val="en-US"/>
         </w:rPr>
         <w:lastRenderedPageBreak/>
-        <w:t xml:space="preserve">execute for every incoming request. </w:t>
+        <w:t xml:space="preserve">function which will execute for every incoming request. </w:t>
       </w:r>
       <w:proofErr w:type="spellStart"/>
       <w:r>
@@ -719,6 +806,7 @@
         <w:t xml:space="preserve">         </w:t>
       </w:r>
       <w:proofErr w:type="spellStart"/>
+      <w:proofErr w:type="gramStart"/>
       <w:r>
         <w:rPr>
           <w:rFonts w:ascii="Consolas" w:hAnsi="Consolas"/>
@@ -729,6 +817,7 @@
         <w:t>server.listen</w:t>
       </w:r>
       <w:proofErr w:type="spellEnd"/>
+      <w:proofErr w:type="gramEnd"/>
       <w:r>
         <w:rPr>
           <w:rFonts w:ascii="Consolas" w:hAnsi="Consolas"/>
@@ -803,7 +892,26 @@
           <w:lang w:val="en-US"/>
         </w:rPr>
         <w:br/>
-        <w:t>listen() take couple of parameter : port no. (default port is 80), hostname (default host is localhost)</w:t>
+      </w:r>
+      <w:proofErr w:type="gramStart"/>
+      <w:r>
+        <w:rPr>
+          <w:rFonts w:ascii="Ink Free" w:hAnsi="Ink Free"/>
+          <w:sz w:val="28"/>
+          <w:szCs w:val="28"/>
+          <w:lang w:val="en-US"/>
+        </w:rPr>
+        <w:t>listen(</w:t>
+      </w:r>
+      <w:proofErr w:type="gramEnd"/>
+      <w:r>
+        <w:rPr>
+          <w:rFonts w:ascii="Ink Free" w:hAnsi="Ink Free"/>
+          <w:sz w:val="28"/>
+          <w:szCs w:val="28"/>
+          <w:lang w:val="en-US"/>
+        </w:rPr>
+        <w:t>) take couple of parameter : port no. (default port is 80), hostname (default host is localhost)</w:t>
       </w:r>
       <w:r>
         <w:rPr>
@@ -870,7 +978,27 @@
           <w:lang w:val="en-US"/>
         </w:rPr>
         <w:br/>
-        <w:t>when we run node app.js: it start executing script, parse code, register variable &amp; functions. We never exit the code, this is event</w:t>
+        <w:t xml:space="preserve">when we run node app.js: it </w:t>
+      </w:r>
+      <w:proofErr w:type="gramStart"/>
+      <w:r>
+        <w:rPr>
+          <w:rFonts w:ascii="Ink Free" w:hAnsi="Ink Free"/>
+          <w:sz w:val="28"/>
+          <w:szCs w:val="28"/>
+          <w:lang w:val="en-US"/>
+        </w:rPr>
+        <w:t>start</w:t>
+      </w:r>
+      <w:proofErr w:type="gramEnd"/>
+      <w:r>
+        <w:rPr>
+          <w:rFonts w:ascii="Ink Free" w:hAnsi="Ink Free"/>
+          <w:sz w:val="28"/>
+          <w:szCs w:val="28"/>
+          <w:lang w:val="en-US"/>
+        </w:rPr>
+        <w:t xml:space="preserve"> executing script, parse code, register variable &amp; functions. We never exit the code, this is event</w:t>
       </w:r>
       <w:r>
         <w:rPr>
@@ -943,7 +1071,27 @@
           <w:szCs w:val="28"/>
           <w:lang w:val="en-US"/>
         </w:rPr>
-        <w:t>which keeps on running as long as event listener is registered. Our Node application is manage by Event Loop.</w:t>
+        <w:t xml:space="preserve">which keeps on running as long as event listener is registered. Our Node application is </w:t>
+      </w:r>
+      <w:proofErr w:type="gramStart"/>
+      <w:r>
+        <w:rPr>
+          <w:rFonts w:ascii="Ink Free" w:hAnsi="Ink Free"/>
+          <w:sz w:val="28"/>
+          <w:szCs w:val="28"/>
+          <w:lang w:val="en-US"/>
+        </w:rPr>
+        <w:t>manage</w:t>
+      </w:r>
+      <w:proofErr w:type="gramEnd"/>
+      <w:r>
+        <w:rPr>
+          <w:rFonts w:ascii="Ink Free" w:hAnsi="Ink Free"/>
+          <w:sz w:val="28"/>
+          <w:szCs w:val="28"/>
+          <w:lang w:val="en-US"/>
+        </w:rPr>
+        <w:t xml:space="preserve"> by Event Loop.</w:t>
       </w:r>
       <w:r>
         <w:rPr>
@@ -1042,6 +1190,7 @@
         <w:t xml:space="preserve">c. we can unregister listener by </w:t>
       </w:r>
       <w:proofErr w:type="spellStart"/>
+      <w:proofErr w:type="gramStart"/>
       <w:r>
         <w:rPr>
           <w:rFonts w:ascii="Consolas" w:hAnsi="Consolas"/>
@@ -1052,6 +1201,7 @@
         <w:t>process.exit</w:t>
       </w:r>
       <w:proofErr w:type="spellEnd"/>
+      <w:proofErr w:type="gramEnd"/>
       <w:r>
         <w:rPr>
           <w:rFonts w:ascii="Consolas" w:hAnsi="Consolas"/>
@@ -1088,7 +1238,27 @@
           <w:szCs w:val="28"/>
           <w:lang w:val="en-US"/>
         </w:rPr>
-        <w:t xml:space="preserve"> basically hard exited our event loop &amp; therefore the program shuts-down because there were no work to do.</w:t>
+        <w:t xml:space="preserve"> basically hard exited our event loop &amp; therefore the program shuts-down because there </w:t>
+      </w:r>
+      <w:proofErr w:type="gramStart"/>
+      <w:r>
+        <w:rPr>
+          <w:rFonts w:ascii="Ink Free" w:hAnsi="Ink Free"/>
+          <w:sz w:val="28"/>
+          <w:szCs w:val="28"/>
+          <w:lang w:val="en-US"/>
+        </w:rPr>
+        <w:t>were</w:t>
+      </w:r>
+      <w:proofErr w:type="gramEnd"/>
+      <w:r>
+        <w:rPr>
+          <w:rFonts w:ascii="Ink Free" w:hAnsi="Ink Free"/>
+          <w:sz w:val="28"/>
+          <w:szCs w:val="28"/>
+          <w:lang w:val="en-US"/>
+        </w:rPr>
+        <w:t xml:space="preserve"> no work to do.</w:t>
       </w:r>
       <w:r>
         <w:rPr>
@@ -1284,6 +1454,7 @@
         <w:t xml:space="preserve">a. </w:t>
       </w:r>
       <w:proofErr w:type="spellStart"/>
+      <w:proofErr w:type="gramStart"/>
       <w:r>
         <w:rPr>
           <w:rFonts w:ascii="Ink Free" w:hAnsi="Ink Free"/>
@@ -1301,7 +1472,17 @@
           <w:szCs w:val="28"/>
           <w:lang w:val="en-US"/>
         </w:rPr>
-        <w:t>()</w:t>
+        <w:t>(</w:t>
+      </w:r>
+      <w:proofErr w:type="gramEnd"/>
+      <w:r>
+        <w:rPr>
+          <w:rFonts w:ascii="Ink Free" w:hAnsi="Ink Free"/>
+          <w:sz w:val="28"/>
+          <w:szCs w:val="28"/>
+          <w:lang w:val="en-US"/>
+        </w:rPr>
+        <w:t>)</w:t>
       </w:r>
       <w:r>
         <w:rPr>
@@ -1385,6 +1566,15 @@
           <w:lang w:val="en-US"/>
         </w:rPr>
         <w:t>(after this we cannot use write() it will give error).</w:t>
+      </w:r>
+      <w:r>
+        <w:rPr>
+          <w:rFonts w:ascii="Ink Free" w:hAnsi="Ink Free"/>
+          <w:sz w:val="28"/>
+          <w:szCs w:val="28"/>
+          <w:lang w:val="en-US"/>
+        </w:rPr>
+        <w:br/>
       </w:r>
       <w:r>
         <w:rPr>
@@ -1412,62 +1602,167 @@
           <w:lang w:val="en-US"/>
         </w:rPr>
       </w:pPr>
-      <w:r>
-        <w:rPr>
-          <w:rFonts w:ascii="Ink Free" w:hAnsi="Ink Free"/>
-          <w:b/>
-          <w:bCs/>
-          <w:sz w:val="28"/>
-          <w:szCs w:val="28"/>
-          <w:lang w:val="en-US"/>
-        </w:rPr>
-        <w:t>Routing request</w:t>
-      </w:r>
-      <w:r>
-        <w:rPr>
-          <w:rFonts w:ascii="Ink Free" w:hAnsi="Ink Free"/>
-          <w:b/>
-          <w:bCs/>
-          <w:sz w:val="28"/>
-          <w:szCs w:val="28"/>
-          <w:lang w:val="en-US"/>
-        </w:rPr>
-        <w:br/>
-      </w:r>
-      <w:r>
-        <w:rPr>
-          <w:rFonts w:ascii="Ink Free" w:hAnsi="Ink Free"/>
-          <w:sz w:val="28"/>
-          <w:szCs w:val="28"/>
-          <w:lang w:val="en-US"/>
-        </w:rPr>
-        <w:t xml:space="preserve">returning data based on </w:t>
-      </w:r>
-      <w:proofErr w:type="spellStart"/>
-      <w:r>
-        <w:rPr>
-          <w:rFonts w:ascii="Ink Free" w:hAnsi="Ink Free"/>
-          <w:sz w:val="28"/>
-          <w:szCs w:val="28"/>
-          <w:lang w:val="en-US"/>
-        </w:rPr>
-        <w:t>urls</w:t>
-      </w:r>
-      <w:proofErr w:type="spellEnd"/>
-      <w:r>
-        <w:rPr>
-          <w:rFonts w:ascii="Ink Free" w:hAnsi="Ink Free"/>
-          <w:sz w:val="28"/>
-          <w:szCs w:val="28"/>
-          <w:lang w:val="en-US"/>
-        </w:rPr>
-        <w:t>.</w:t>
-      </w:r>
-      <w:r>
-        <w:rPr>
-          <w:rFonts w:ascii="Ink Free" w:hAnsi="Ink Free"/>
-          <w:sz w:val="28"/>
-          <w:szCs w:val="28"/>
+      <w:hyperlink r:id="rId5" w:history="1">
+        <w:r>
+          <w:rPr>
+            <w:rStyle w:val="Hyperlink"/>
+            <w:rFonts w:ascii="Ink Free" w:hAnsi="Ink Free"/>
+            <w:b/>
+            <w:bCs/>
+            <w:color w:val="auto"/>
+            <w:sz w:val="28"/>
+            <w:szCs w:val="28"/>
+            <w:lang w:val="en-US"/>
+          </w:rPr>
+          <w:t>HTTP</w:t>
+        </w:r>
+        <w:r>
+          <w:rPr>
+            <w:rStyle w:val="Hyperlink"/>
+            <w:rFonts w:ascii="Ink Free" w:hAnsi="Ink Free"/>
+            <w:b/>
+            <w:bCs/>
+            <w:color w:val="auto"/>
+            <w:sz w:val="28"/>
+            <w:szCs w:val="28"/>
+            <w:lang w:val="en-US"/>
+          </w:rPr>
+          <w:t xml:space="preserve"> </w:t>
+        </w:r>
+        <w:r>
+          <w:rPr>
+            <w:rStyle w:val="Hyperlink"/>
+            <w:rFonts w:ascii="Ink Free" w:hAnsi="Ink Free"/>
+            <w:b/>
+            <w:bCs/>
+            <w:color w:val="auto"/>
+            <w:sz w:val="28"/>
+            <w:szCs w:val="28"/>
+            <w:lang w:val="en-US"/>
+          </w:rPr>
+          <w:t>headers</w:t>
+        </w:r>
+      </w:hyperlink>
+      <w:r>
+        <w:rPr>
+          <w:rFonts w:ascii="Ink Free" w:hAnsi="Ink Free"/>
+          <w:sz w:val="28"/>
+          <w:szCs w:val="28"/>
+          <w:lang w:val="en-US"/>
+        </w:rPr>
+        <w:t xml:space="preserve"> </w:t>
+      </w:r>
+      <w:r>
+        <w:rPr>
+          <w:rFonts w:ascii="Ink Free" w:hAnsi="Ink Free"/>
+          <w:sz w:val="28"/>
+          <w:szCs w:val="28"/>
+          <w:lang w:val="en-US"/>
+        </w:rPr>
+        <w:br/>
+        <w:t xml:space="preserve"> let the client and the server pass additional information with an HTTP request or response. An Http header consist of its </w:t>
+      </w:r>
+      <w:r>
+        <w:rPr>
+          <w:rFonts w:ascii="Ink Free" w:hAnsi="Ink Free"/>
+          <w:sz w:val="28"/>
+          <w:szCs w:val="28"/>
+          <w:u w:val="single"/>
+          <w:lang w:val="en-US"/>
+        </w:rPr>
+        <w:t>case-insensitive name</w:t>
+      </w:r>
+      <w:r>
+        <w:rPr>
+          <w:rFonts w:ascii="Ink Free" w:hAnsi="Ink Free"/>
+          <w:sz w:val="28"/>
+          <w:szCs w:val="28"/>
+          <w:lang w:val="en-US"/>
+        </w:rPr>
+        <w:t xml:space="preserve"> followed by a </w:t>
+      </w:r>
+      <w:proofErr w:type="gramStart"/>
+      <w:r>
+        <w:rPr>
+          <w:rFonts w:ascii="Ink Free" w:hAnsi="Ink Free"/>
+          <w:sz w:val="28"/>
+          <w:szCs w:val="28"/>
+          <w:lang w:val="en-US"/>
+        </w:rPr>
+        <w:t>colon(</w:t>
+      </w:r>
+      <w:proofErr w:type="gramEnd"/>
+      <w:r>
+        <w:rPr>
+          <w:rFonts w:ascii="Ink Free" w:hAnsi="Ink Free"/>
+          <w:sz w:val="28"/>
+          <w:szCs w:val="28"/>
+          <w:lang w:val="en-US"/>
+        </w:rPr>
+        <w:t xml:space="preserve">:), then by </w:t>
+      </w:r>
+      <w:r>
+        <w:rPr>
+          <w:rFonts w:ascii="Ink Free" w:hAnsi="Ink Free"/>
+          <w:sz w:val="28"/>
+          <w:szCs w:val="28"/>
+          <w:u w:val="single"/>
+          <w:lang w:val="en-US"/>
+        </w:rPr>
+        <w:t>its value</w:t>
+      </w:r>
+      <w:r>
+        <w:rPr>
+          <w:rFonts w:ascii="Ink Free" w:hAnsi="Ink Free"/>
+          <w:sz w:val="28"/>
+          <w:szCs w:val="28"/>
+          <w:lang w:val="en-US"/>
+        </w:rPr>
+        <w:t xml:space="preserve">. </w:t>
+      </w:r>
+      <w:r>
+        <w:rPr>
+          <w:rFonts w:ascii="Ink Free" w:hAnsi="Ink Free"/>
+          <w:sz w:val="20"/>
+          <w:szCs w:val="20"/>
+          <w:lang w:val="en-US"/>
+        </w:rPr>
+        <w:t>(</w:t>
+      </w:r>
+      <w:proofErr w:type="gramStart"/>
+      <w:r>
+        <w:rPr>
+          <w:rFonts w:ascii="Ink Free" w:hAnsi="Ink Free"/>
+          <w:sz w:val="20"/>
+          <w:szCs w:val="20"/>
+          <w:lang w:val="en-US"/>
+        </w:rPr>
+        <w:t>for</w:t>
+      </w:r>
+      <w:proofErr w:type="gramEnd"/>
+      <w:r>
+        <w:rPr>
+          <w:rFonts w:ascii="Ink Free" w:hAnsi="Ink Free"/>
+          <w:sz w:val="20"/>
+          <w:szCs w:val="20"/>
+          <w:lang w:val="en-US"/>
+        </w:rPr>
+        <w:t>-</w:t>
+      </w:r>
+      <w:r>
+        <w:rPr>
+          <w:rFonts w:ascii="Ink Free" w:hAnsi="Ink Free"/>
+          <w:sz w:val="20"/>
+          <w:szCs w:val="20"/>
+          <w:lang w:val="en-US"/>
+        </w:rPr>
+        <w:t>more go to link in title)</w:t>
+      </w:r>
+      <w:r>
+        <w:rPr>
+          <w:rFonts w:ascii="Ink Free" w:hAnsi="Ink Free"/>
+          <w:sz w:val="20"/>
+          <w:szCs w:val="20"/>
           <w:lang w:val="en-US"/>
         </w:rPr>
         <w:br/>
@@ -1498,25 +1793,727 @@
           <w:szCs w:val="28"/>
           <w:lang w:val="en-US"/>
         </w:rPr>
+        <w:t>Routing request</w:t>
+      </w:r>
+      <w:r>
+        <w:rPr>
+          <w:rFonts w:ascii="Ink Free" w:hAnsi="Ink Free"/>
+          <w:b/>
+          <w:bCs/>
+          <w:sz w:val="28"/>
+          <w:szCs w:val="28"/>
+          <w:lang w:val="en-US"/>
+        </w:rPr>
+        <w:br/>
+      </w:r>
+      <w:r>
+        <w:rPr>
+          <w:rFonts w:ascii="Ink Free" w:hAnsi="Ink Free"/>
+          <w:sz w:val="28"/>
+          <w:szCs w:val="28"/>
+          <w:lang w:val="en-US"/>
+        </w:rPr>
+        <w:t xml:space="preserve">returning data based on </w:t>
+      </w:r>
+      <w:proofErr w:type="spellStart"/>
+      <w:r>
+        <w:rPr>
+          <w:rFonts w:ascii="Ink Free" w:hAnsi="Ink Free"/>
+          <w:sz w:val="28"/>
+          <w:szCs w:val="28"/>
+          <w:lang w:val="en-US"/>
+        </w:rPr>
+        <w:t>urls</w:t>
+      </w:r>
+      <w:proofErr w:type="spellEnd"/>
+      <w:r>
+        <w:rPr>
+          <w:rFonts w:ascii="Ink Free" w:hAnsi="Ink Free"/>
+          <w:sz w:val="28"/>
+          <w:szCs w:val="28"/>
+          <w:lang w:val="en-US"/>
+        </w:rPr>
+        <w:t>.</w:t>
+      </w:r>
+      <w:r>
+        <w:rPr>
+          <w:rFonts w:ascii="Ink Free" w:hAnsi="Ink Free"/>
+          <w:sz w:val="28"/>
+          <w:szCs w:val="28"/>
+          <w:lang w:val="en-US"/>
+        </w:rPr>
+        <w:br/>
+      </w:r>
+    </w:p>
+    <w:p>
+      <w:pPr>
+        <w:pStyle w:val="ListParagraph"/>
+        <w:numPr>
+          <w:ilvl w:val="0"/>
+          <w:numId w:val="2"/>
+        </w:numPr>
+        <w:rPr>
+          <w:rFonts w:ascii="Ink Free" w:hAnsi="Ink Free"/>
+          <w:b/>
+          <w:bCs/>
+          <w:sz w:val="28"/>
+          <w:szCs w:val="28"/>
+          <w:lang w:val="en-US"/>
+        </w:rPr>
+      </w:pPr>
+      <w:r>
+        <w:rPr>
+          <w:rFonts w:ascii="Ink Free" w:hAnsi="Ink Free"/>
+          <w:b/>
+          <w:bCs/>
+          <w:sz w:val="28"/>
+          <w:szCs w:val="28"/>
+          <w:lang w:val="en-US"/>
+        </w:rPr>
+        <w:t>Redirecting request</w:t>
+      </w:r>
+      <w:r>
+        <w:rPr>
+          <w:rFonts w:ascii="Ink Free" w:hAnsi="Ink Free"/>
+          <w:b/>
+          <w:bCs/>
+          <w:sz w:val="28"/>
+          <w:szCs w:val="28"/>
+          <w:lang w:val="en-US"/>
+        </w:rPr>
+        <w:br/>
+      </w:r>
+    </w:p>
+    <w:p>
+      <w:pPr>
+        <w:pStyle w:val="ListParagraph"/>
+        <w:numPr>
+          <w:ilvl w:val="0"/>
+          <w:numId w:val="2"/>
+        </w:numPr>
+        <w:rPr>
+          <w:rFonts w:ascii="Ink Free" w:hAnsi="Ink Free"/>
+          <w:sz w:val="28"/>
+          <w:szCs w:val="28"/>
+          <w:lang w:val="en-US"/>
+        </w:rPr>
+      </w:pPr>
+      <w:r>
+        <w:rPr>
+          <w:rFonts w:ascii="Ink Free" w:hAnsi="Ink Free"/>
+          <w:b/>
+          <w:bCs/>
+          <w:sz w:val="28"/>
+          <w:szCs w:val="28"/>
+          <w:lang w:val="en-US"/>
+        </w:rPr>
         <w:t>Parsing Data</w:t>
       </w:r>
       <w:r>
         <w:rPr>
           <w:rFonts w:ascii="Ink Free" w:hAnsi="Ink Free"/>
-          <w:sz w:val="28"/>
-          <w:szCs w:val="28"/>
-          <w:lang w:val="en-US"/>
-        </w:rPr>
-        <w:br/>
-      </w:r>
-      <w:r>
-        <w:rPr>
-          <w:rFonts w:ascii="Ink Free" w:hAnsi="Ink Free"/>
-          <w:sz w:val="28"/>
-          <w:szCs w:val="28"/>
-          <w:lang w:val="en-US"/>
-        </w:rPr>
-        <w:br/>
+          <w:b/>
+          <w:bCs/>
+          <w:sz w:val="28"/>
+          <w:szCs w:val="28"/>
+          <w:lang w:val="en-US"/>
+        </w:rPr>
+        <w:t xml:space="preserve"> (Stream &amp; Buffer)</w:t>
+      </w:r>
+      <w:r>
+        <w:rPr>
+          <w:rFonts w:ascii="Ink Free" w:hAnsi="Ink Free"/>
+          <w:b/>
+          <w:bCs/>
+          <w:sz w:val="28"/>
+          <w:szCs w:val="28"/>
+          <w:lang w:val="en-US"/>
+        </w:rPr>
+        <w:br/>
+      </w:r>
+      <w:r>
+        <w:rPr>
+          <w:rFonts w:ascii="Ink Free" w:hAnsi="Ink Free"/>
+          <w:b/>
+          <w:bCs/>
+          <w:sz w:val="28"/>
+          <w:szCs w:val="28"/>
+          <w:lang w:val="en-US"/>
+        </w:rPr>
+        <w:br/>
+      </w:r>
+      <w:r>
+        <w:rPr>
+          <w:rFonts w:ascii="Ink Free" w:hAnsi="Ink Free"/>
+          <w:sz w:val="28"/>
+          <w:szCs w:val="28"/>
+          <w:lang w:val="en-US"/>
+        </w:rPr>
+        <w:t>a. we parse data to get data form the request.</w:t>
+      </w:r>
+      <w:r>
+        <w:rPr>
+          <w:rFonts w:ascii="Ink Free" w:hAnsi="Ink Free"/>
+          <w:sz w:val="28"/>
+          <w:szCs w:val="28"/>
+          <w:lang w:val="en-US"/>
+        </w:rPr>
+        <w:br/>
+        <w:t xml:space="preserve">b. incoming data is passed as </w:t>
+      </w:r>
+      <w:r>
+        <w:rPr>
+          <w:rFonts w:ascii="Ink Free" w:hAnsi="Ink Free"/>
+          <w:sz w:val="28"/>
+          <w:szCs w:val="28"/>
+          <w:lang w:val="en-US"/>
+        </w:rPr>
+        <w:t>STREAM</w:t>
+      </w:r>
+      <w:r>
+        <w:rPr>
+          <w:rFonts w:ascii="Ink Free" w:hAnsi="Ink Free"/>
+          <w:sz w:val="28"/>
+          <w:szCs w:val="28"/>
+          <w:lang w:val="en-US"/>
+        </w:rPr>
+        <w:t xml:space="preserve"> of data.</w:t>
+      </w:r>
+      <w:r>
+        <w:rPr>
+          <w:rFonts w:ascii="Ink Free" w:hAnsi="Ink Free"/>
+          <w:sz w:val="28"/>
+          <w:szCs w:val="28"/>
+          <w:lang w:val="en-US"/>
+        </w:rPr>
+        <w:br/>
+      </w:r>
+      <w:r>
+        <w:rPr>
+          <w:rFonts w:ascii="Ink Free" w:hAnsi="Ink Free"/>
+          <w:b/>
+          <w:bCs/>
+          <w:sz w:val="28"/>
+          <w:szCs w:val="28"/>
+          <w:lang w:val="en-US"/>
+        </w:rPr>
+        <w:t>example</w:t>
+      </w:r>
+      <w:r>
+        <w:rPr>
+          <w:rFonts w:ascii="Ink Free" w:hAnsi="Ink Free"/>
+          <w:sz w:val="28"/>
+          <w:szCs w:val="28"/>
+          <w:lang w:val="en-US"/>
+        </w:rPr>
+        <w:t xml:space="preserve">: consider an incoming request, (stream is an ongoing process) </w:t>
+      </w:r>
+      <w:proofErr w:type="spellStart"/>
+      <w:r>
+        <w:rPr>
+          <w:rFonts w:ascii="Ink Free" w:hAnsi="Ink Free"/>
+          <w:sz w:val="28"/>
+          <w:szCs w:val="28"/>
+          <w:lang w:val="en-US"/>
+        </w:rPr>
+        <w:t>nodejs</w:t>
+      </w:r>
+      <w:proofErr w:type="spellEnd"/>
+      <w:r>
+        <w:rPr>
+          <w:rFonts w:ascii="Ink Free" w:hAnsi="Ink Free"/>
+          <w:sz w:val="28"/>
+          <w:szCs w:val="28"/>
+          <w:lang w:val="en-US"/>
+        </w:rPr>
+        <w:t xml:space="preserve"> read request in chucks. Consider a file upload case, in this we a write file in chucks to the disk(server) because upload at once will take more time to parse</w:t>
+      </w:r>
+      <w:r>
+        <w:rPr>
+          <w:rFonts w:ascii="Ink Free" w:hAnsi="Ink Free"/>
+          <w:sz w:val="28"/>
+          <w:szCs w:val="28"/>
+          <w:lang w:val="en-US"/>
+        </w:rPr>
+        <w:t xml:space="preserve"> entire file. </w:t>
+      </w:r>
+      <w:r>
+        <w:rPr>
+          <w:rFonts w:ascii="Ink Free" w:hAnsi="Ink Free"/>
+          <w:sz w:val="28"/>
+          <w:szCs w:val="28"/>
+          <w:lang w:val="en-US"/>
+        </w:rPr>
+        <w:br/>
+        <w:t xml:space="preserve">c. Node handle all requests in chucks because it don’t know how complex and big the data is. </w:t>
+      </w:r>
+      <w:proofErr w:type="gramStart"/>
+      <w:r>
+        <w:rPr>
+          <w:rFonts w:ascii="Ink Free" w:hAnsi="Ink Free"/>
+          <w:sz w:val="28"/>
+          <w:szCs w:val="28"/>
+          <w:lang w:val="en-US"/>
+        </w:rPr>
+        <w:t>So</w:t>
+      </w:r>
+      <w:proofErr w:type="gramEnd"/>
+      <w:r>
+        <w:rPr>
+          <w:rFonts w:ascii="Ink Free" w:hAnsi="Ink Free"/>
+          <w:sz w:val="28"/>
+          <w:szCs w:val="28"/>
+          <w:lang w:val="en-US"/>
+        </w:rPr>
+        <w:t xml:space="preserve"> we can start working on the data early.</w:t>
+      </w:r>
+      <w:r>
+        <w:rPr>
+          <w:rFonts w:ascii="Ink Free" w:hAnsi="Ink Free"/>
+          <w:sz w:val="28"/>
+          <w:szCs w:val="28"/>
+          <w:lang w:val="en-US"/>
+        </w:rPr>
+        <w:br/>
+        <w:t xml:space="preserve">d. The problem is we can not arbitrarily try to work with these chunks. </w:t>
+      </w:r>
+      <w:proofErr w:type="gramStart"/>
+      <w:r>
+        <w:rPr>
+          <w:rFonts w:ascii="Ink Free" w:hAnsi="Ink Free"/>
+          <w:sz w:val="28"/>
+          <w:szCs w:val="28"/>
+          <w:lang w:val="en-US"/>
+        </w:rPr>
+        <w:t>Instead</w:t>
+      </w:r>
+      <w:proofErr w:type="gramEnd"/>
+      <w:r>
+        <w:rPr>
+          <w:rFonts w:ascii="Ink Free" w:hAnsi="Ink Free"/>
+          <w:sz w:val="28"/>
+          <w:szCs w:val="28"/>
+          <w:lang w:val="en-US"/>
+        </w:rPr>
+        <w:t xml:space="preserve"> we organized them we use BUFFER.</w:t>
+      </w:r>
+      <w:r>
+        <w:rPr>
+          <w:rFonts w:ascii="Ink Free" w:hAnsi="Ink Free"/>
+          <w:sz w:val="28"/>
+          <w:szCs w:val="28"/>
+          <w:lang w:val="en-US"/>
+        </w:rPr>
+        <w:br/>
+        <w:t>e. Buffer is like a bus-stop. Buffer hold multiple chucks and work with them before they are released once you done. We work with buffer.</w:t>
+      </w:r>
+      <w:r>
+        <w:rPr>
+          <w:rFonts w:ascii="Ink Free" w:hAnsi="Ink Free"/>
+          <w:sz w:val="28"/>
+          <w:szCs w:val="28"/>
+          <w:lang w:val="en-US"/>
+        </w:rPr>
+        <w:br/>
+      </w:r>
+      <w:r>
+        <w:rPr>
+          <w:rFonts w:ascii="Ink Free" w:hAnsi="Ink Free"/>
+          <w:sz w:val="28"/>
+          <w:szCs w:val="28"/>
+          <w:lang w:val="en-US"/>
+        </w:rPr>
+        <w:t xml:space="preserve"> </w:t>
+      </w:r>
+      <w:r>
+        <w:rPr>
+          <w:rFonts w:ascii="Ink Free" w:hAnsi="Ink Free"/>
+          <w:sz w:val="28"/>
+          <w:szCs w:val="28"/>
+          <w:lang w:val="en-US"/>
+        </w:rPr>
+        <w:t>f. to read chucks,</w:t>
+      </w:r>
+      <w:r>
+        <w:rPr>
+          <w:rFonts w:ascii="Ink Free" w:hAnsi="Ink Free"/>
+          <w:sz w:val="28"/>
+          <w:szCs w:val="28"/>
+          <w:lang w:val="en-US"/>
+        </w:rPr>
+        <w:br/>
+        <w:t xml:space="preserve">         </w:t>
+      </w:r>
+      <w:r>
+        <w:rPr>
+          <w:rFonts w:ascii="Consolas" w:hAnsi="Consolas"/>
+          <w:sz w:val="28"/>
+          <w:szCs w:val="28"/>
+          <w:lang w:val="en-US"/>
+        </w:rPr>
+        <w:t>const body = []</w:t>
+      </w:r>
+      <w:r>
+        <w:rPr>
+          <w:rFonts w:ascii="Consolas" w:hAnsi="Consolas"/>
+          <w:sz w:val="28"/>
+          <w:szCs w:val="28"/>
+          <w:lang w:val="en-US"/>
+        </w:rPr>
+        <w:br/>
+        <w:t xml:space="preserve">    </w:t>
+      </w:r>
+      <w:proofErr w:type="spellStart"/>
+      <w:proofErr w:type="gramStart"/>
+      <w:r>
+        <w:rPr>
+          <w:rFonts w:ascii="Consolas" w:hAnsi="Consolas"/>
+          <w:sz w:val="28"/>
+          <w:szCs w:val="28"/>
+          <w:lang w:val="en-US"/>
+        </w:rPr>
+        <w:t>request.on</w:t>
+      </w:r>
+      <w:proofErr w:type="spellEnd"/>
+      <w:proofErr w:type="gramEnd"/>
+      <w:r>
+        <w:rPr>
+          <w:rFonts w:ascii="Consolas" w:hAnsi="Consolas"/>
+          <w:sz w:val="28"/>
+          <w:szCs w:val="28"/>
+          <w:lang w:val="en-US"/>
+        </w:rPr>
+        <w:t>(“data”,(chunk)=&gt;{</w:t>
+      </w:r>
+      <w:proofErr w:type="spellStart"/>
+      <w:r>
+        <w:rPr>
+          <w:rFonts w:ascii="Consolas" w:hAnsi="Consolas"/>
+          <w:sz w:val="28"/>
+          <w:szCs w:val="28"/>
+          <w:lang w:val="en-US"/>
+        </w:rPr>
+        <w:t>body.push</w:t>
+      </w:r>
+      <w:proofErr w:type="spellEnd"/>
+      <w:r>
+        <w:rPr>
+          <w:rFonts w:ascii="Consolas" w:hAnsi="Consolas"/>
+          <w:sz w:val="28"/>
+          <w:szCs w:val="28"/>
+          <w:lang w:val="en-US"/>
+        </w:rPr>
+        <w:t xml:space="preserve">(chunk);}); </w:t>
+      </w:r>
+      <w:r>
+        <w:rPr>
+          <w:rFonts w:ascii="Consolas" w:hAnsi="Consolas"/>
+          <w:sz w:val="28"/>
+          <w:szCs w:val="28"/>
+          <w:lang w:val="en-US"/>
+        </w:rPr>
+        <w:br/>
+      </w:r>
+      <w:r>
+        <w:rPr>
+          <w:rFonts w:ascii="Ink Free" w:hAnsi="Ink Free"/>
+          <w:sz w:val="28"/>
+          <w:szCs w:val="28"/>
+          <w:lang w:val="en-US"/>
+        </w:rPr>
+        <w:t xml:space="preserve">      adding listen using 0n(), which take 2 parameters : event (in this case is data) &amp; listener function. Above listener is use to read data.</w:t>
+      </w:r>
+      <w:r>
+        <w:rPr>
+          <w:rFonts w:ascii="Ink Free" w:hAnsi="Ink Free"/>
+          <w:sz w:val="28"/>
+          <w:szCs w:val="28"/>
+          <w:lang w:val="en-US"/>
+        </w:rPr>
+        <w:br/>
+      </w:r>
+      <w:r>
+        <w:rPr>
+          <w:rFonts w:ascii="Ink Free" w:hAnsi="Ink Free"/>
+          <w:sz w:val="28"/>
+          <w:szCs w:val="28"/>
+          <w:lang w:val="en-US"/>
+        </w:rPr>
+        <w:br/>
+      </w:r>
+      <w:r>
+        <w:rPr>
+          <w:rFonts w:ascii="Consolas" w:hAnsi="Consolas"/>
+          <w:sz w:val="28"/>
+          <w:szCs w:val="28"/>
+          <w:lang w:val="en-US"/>
+        </w:rPr>
+        <w:br/>
+      </w:r>
+      <w:r>
+        <w:rPr>
+          <w:rFonts w:ascii="Consolas" w:hAnsi="Consolas"/>
+          <w:sz w:val="28"/>
+          <w:szCs w:val="28"/>
+          <w:lang w:val="en-US"/>
+        </w:rPr>
+        <w:br/>
+      </w:r>
+      <w:r>
+        <w:rPr>
+          <w:rFonts w:ascii="Consolas" w:hAnsi="Consolas"/>
+          <w:sz w:val="28"/>
+          <w:szCs w:val="28"/>
+          <w:lang w:val="en-US"/>
+        </w:rPr>
+        <w:br/>
+      </w:r>
+      <w:r>
+        <w:rPr>
+          <w:rFonts w:ascii="Consolas" w:hAnsi="Consolas"/>
+          <w:sz w:val="28"/>
+          <w:szCs w:val="28"/>
+          <w:lang w:val="en-US"/>
+        </w:rPr>
+        <w:lastRenderedPageBreak/>
+        <w:t xml:space="preserve">    </w:t>
+      </w:r>
+      <w:proofErr w:type="spellStart"/>
+      <w:proofErr w:type="gramStart"/>
+      <w:r>
+        <w:rPr>
+          <w:rFonts w:ascii="Consolas" w:hAnsi="Consolas"/>
+          <w:sz w:val="28"/>
+          <w:szCs w:val="28"/>
+          <w:lang w:val="en-US"/>
+        </w:rPr>
+        <w:t>request.on</w:t>
+      </w:r>
+      <w:proofErr w:type="spellEnd"/>
+      <w:proofErr w:type="gramEnd"/>
+      <w:r>
+        <w:rPr>
+          <w:rFonts w:ascii="Consolas" w:hAnsi="Consolas"/>
+          <w:sz w:val="28"/>
+          <w:szCs w:val="28"/>
+          <w:lang w:val="en-US"/>
+        </w:rPr>
+        <w:t>(“</w:t>
+      </w:r>
+      <w:r>
+        <w:rPr>
+          <w:rFonts w:ascii="Consolas" w:hAnsi="Consolas"/>
+          <w:sz w:val="28"/>
+          <w:szCs w:val="28"/>
+          <w:lang w:val="en-US"/>
+        </w:rPr>
+        <w:t>end</w:t>
+      </w:r>
+      <w:r>
+        <w:rPr>
+          <w:rFonts w:ascii="Consolas" w:hAnsi="Consolas"/>
+          <w:sz w:val="28"/>
+          <w:szCs w:val="28"/>
+          <w:lang w:val="en-US"/>
+        </w:rPr>
+        <w:t>”,()=&gt;{</w:t>
+      </w:r>
+      <w:r>
+        <w:rPr>
+          <w:rFonts w:ascii="Consolas" w:hAnsi="Consolas"/>
+          <w:sz w:val="28"/>
+          <w:szCs w:val="28"/>
+          <w:lang w:val="en-US"/>
+        </w:rPr>
+        <w:br/>
+      </w:r>
+      <w:r>
+        <w:rPr>
+          <w:rFonts w:ascii="Consolas" w:hAnsi="Consolas"/>
+          <w:sz w:val="28"/>
+          <w:szCs w:val="28"/>
+          <w:lang w:val="en-US"/>
+        </w:rPr>
+        <w:t xml:space="preserve">       const </w:t>
+      </w:r>
+      <w:proofErr w:type="spellStart"/>
+      <w:r>
+        <w:rPr>
+          <w:rFonts w:ascii="Consolas" w:hAnsi="Consolas"/>
+          <w:sz w:val="28"/>
+          <w:szCs w:val="28"/>
+          <w:lang w:val="en-US"/>
+        </w:rPr>
+        <w:t>parseBody</w:t>
+      </w:r>
+      <w:proofErr w:type="spellEnd"/>
+      <w:r>
+        <w:rPr>
+          <w:rFonts w:ascii="Consolas" w:hAnsi="Consolas"/>
+          <w:sz w:val="28"/>
+          <w:szCs w:val="28"/>
+          <w:lang w:val="en-US"/>
+        </w:rPr>
+        <w:t xml:space="preserve"> = </w:t>
+      </w:r>
+      <w:bookmarkStart w:id="1" w:name="_Hlk81999865"/>
+      <w:proofErr w:type="spellStart"/>
+      <w:r>
+        <w:rPr>
+          <w:rFonts w:ascii="Consolas" w:hAnsi="Consolas"/>
+          <w:sz w:val="28"/>
+          <w:szCs w:val="28"/>
+          <w:lang w:val="en-US"/>
+        </w:rPr>
+        <w:t>Buffer.concat</w:t>
+      </w:r>
+      <w:bookmarkEnd w:id="1"/>
+      <w:proofErr w:type="spellEnd"/>
+      <w:r>
+        <w:rPr>
+          <w:rFonts w:ascii="Consolas" w:hAnsi="Consolas"/>
+          <w:sz w:val="28"/>
+          <w:szCs w:val="28"/>
+          <w:lang w:val="en-US"/>
+        </w:rPr>
+        <w:t>(body).</w:t>
+      </w:r>
+      <w:proofErr w:type="spellStart"/>
+      <w:r>
+        <w:rPr>
+          <w:rFonts w:ascii="Consolas" w:hAnsi="Consolas"/>
+          <w:sz w:val="28"/>
+          <w:szCs w:val="28"/>
+          <w:lang w:val="en-US"/>
+        </w:rPr>
+        <w:t>toString</w:t>
+      </w:r>
+      <w:proofErr w:type="spellEnd"/>
+      <w:r>
+        <w:rPr>
+          <w:rFonts w:ascii="Consolas" w:hAnsi="Consolas"/>
+          <w:sz w:val="28"/>
+          <w:szCs w:val="28"/>
+          <w:lang w:val="en-US"/>
+        </w:rPr>
+        <w:t>();</w:t>
+      </w:r>
+      <w:r>
+        <w:rPr>
+          <w:rFonts w:ascii="Consolas" w:hAnsi="Consolas"/>
+          <w:sz w:val="28"/>
+          <w:szCs w:val="28"/>
+          <w:lang w:val="en-US"/>
+        </w:rPr>
+        <w:br/>
+      </w:r>
+      <w:r>
+        <w:rPr>
+          <w:rFonts w:ascii="Consolas" w:hAnsi="Consolas"/>
+          <w:sz w:val="28"/>
+          <w:szCs w:val="28"/>
+          <w:lang w:val="en-US"/>
+        </w:rPr>
+        <w:t xml:space="preserve">     </w:t>
+      </w:r>
+      <w:r>
+        <w:rPr>
+          <w:rFonts w:ascii="Consolas" w:hAnsi="Consolas"/>
+          <w:sz w:val="28"/>
+          <w:szCs w:val="28"/>
+          <w:lang w:val="en-US"/>
+        </w:rPr>
+        <w:t>});</w:t>
+      </w:r>
+      <w:r>
+        <w:rPr>
+          <w:rFonts w:ascii="Consolas" w:hAnsi="Consolas"/>
+          <w:sz w:val="28"/>
+          <w:szCs w:val="28"/>
+          <w:lang w:val="en-US"/>
+        </w:rPr>
+        <w:br/>
+        <w:t xml:space="preserve">    </w:t>
+      </w:r>
+      <w:r>
+        <w:rPr>
+          <w:rFonts w:ascii="Ink Free" w:hAnsi="Ink Free"/>
+          <w:sz w:val="28"/>
+          <w:szCs w:val="28"/>
+          <w:lang w:val="en-US"/>
+        </w:rPr>
+        <w:t xml:space="preserve">now we got all the chucks , now we need to work with them. </w:t>
+      </w:r>
+      <w:proofErr w:type="spellStart"/>
+      <w:r>
+        <w:rPr>
+          <w:rFonts w:ascii="Ink Free" w:hAnsi="Ink Free"/>
+          <w:sz w:val="28"/>
+          <w:szCs w:val="28"/>
+          <w:lang w:val="en-US"/>
+        </w:rPr>
+        <w:t>Buffer.concat</w:t>
+      </w:r>
+      <w:proofErr w:type="spellEnd"/>
+      <w:r>
+        <w:rPr>
+          <w:rFonts w:ascii="Ink Free" w:hAnsi="Ink Free"/>
+          <w:sz w:val="28"/>
+          <w:szCs w:val="28"/>
+          <w:lang w:val="en-US"/>
+        </w:rPr>
+        <w:t xml:space="preserve">() we </w:t>
+      </w:r>
+      <w:proofErr w:type="spellStart"/>
+      <w:r>
+        <w:rPr>
+          <w:rFonts w:ascii="Ink Free" w:hAnsi="Ink Free"/>
+          <w:sz w:val="28"/>
+          <w:szCs w:val="28"/>
+          <w:lang w:val="en-US"/>
+        </w:rPr>
+        <w:t>concat</w:t>
+      </w:r>
+      <w:proofErr w:type="spellEnd"/>
+      <w:r>
+        <w:rPr>
+          <w:rFonts w:ascii="Ink Free" w:hAnsi="Ink Free"/>
+          <w:sz w:val="28"/>
+          <w:szCs w:val="28"/>
+          <w:lang w:val="en-US"/>
+        </w:rPr>
+        <w:t xml:space="preserve"> our chunks. And we got new buffer. </w:t>
+      </w:r>
+      <w:proofErr w:type="spellStart"/>
+      <w:proofErr w:type="gramStart"/>
+      <w:r>
+        <w:rPr>
+          <w:rFonts w:ascii="Ink Free" w:hAnsi="Ink Free"/>
+          <w:sz w:val="28"/>
+          <w:szCs w:val="28"/>
+          <w:lang w:val="en-US"/>
+        </w:rPr>
+        <w:t>toString</w:t>
+      </w:r>
+      <w:proofErr w:type="spellEnd"/>
+      <w:r>
+        <w:rPr>
+          <w:rFonts w:ascii="Ink Free" w:hAnsi="Ink Free"/>
+          <w:sz w:val="28"/>
+          <w:szCs w:val="28"/>
+          <w:lang w:val="en-US"/>
+        </w:rPr>
+        <w:t>(</w:t>
+      </w:r>
+      <w:proofErr w:type="gramEnd"/>
+      <w:r>
+        <w:rPr>
+          <w:rFonts w:ascii="Ink Free" w:hAnsi="Ink Free"/>
+          <w:sz w:val="28"/>
+          <w:szCs w:val="28"/>
+          <w:lang w:val="en-US"/>
+        </w:rPr>
+        <w:t>) as we know string will come. For other case we need to do another operation</w:t>
       </w:r>
     </w:p>
     <w:sectPr>
@@ -2179,6 +3176,41 @@
       <w:contextualSpacing/>
     </w:pPr>
   </w:style>
+  <w:style w:type="character" w:styleId="Hyperlink">
+    <w:name w:val="Hyperlink"/>
+    <w:basedOn w:val="DefaultParagraphFont"/>
+    <w:uiPriority w:val="99"/>
+    <w:unhideWhenUsed/>
+    <w:rsid w:val="00C83F64"/>
+    <w:rPr>
+      <w:color w:val="0563C1" w:themeColor="hyperlink"/>
+      <w:u w:val="single"/>
+    </w:rPr>
+  </w:style>
+  <w:style w:type="character" w:styleId="UnresolvedMention">
+    <w:name w:val="Unresolved Mention"/>
+    <w:basedOn w:val="DefaultParagraphFont"/>
+    <w:uiPriority w:val="99"/>
+    <w:semiHidden/>
+    <w:unhideWhenUsed/>
+    <w:rsid w:val="00C83F64"/>
+    <w:rPr>
+      <w:color w:val="605E5C"/>
+      <w:shd w:val="clear" w:color="auto" w:fill="E1DFDD"/>
+    </w:rPr>
+  </w:style>
+  <w:style w:type="character" w:styleId="FollowedHyperlink">
+    <w:name w:val="FollowedHyperlink"/>
+    <w:basedOn w:val="DefaultParagraphFont"/>
+    <w:uiPriority w:val="99"/>
+    <w:semiHidden/>
+    <w:unhideWhenUsed/>
+    <w:rsid w:val="00C83F64"/>
+    <w:rPr>
+      <w:color w:val="954F72" w:themeColor="followedHyperlink"/>
+      <w:u w:val="single"/>
+    </w:rPr>
+  </w:style>
 </w:styles>
 </file>
 

</xml_diff>

<commit_message>
node module system doc
</commit_message>
<xml_diff>
--- a/#3-node-basics.docx
+++ b/#3-node-basics.docx
@@ -363,17 +363,7 @@
           <w:szCs w:val="28"/>
           <w:lang w:val="en-US"/>
         </w:rPr>
-        <w:t xml:space="preserve"> </w:t>
-      </w:r>
-      <w:proofErr w:type="gramStart"/>
-      <w:r>
-        <w:rPr>
-          <w:rFonts w:ascii="Ink Free" w:hAnsi="Ink Free"/>
-          <w:sz w:val="28"/>
-          <w:szCs w:val="28"/>
-          <w:lang w:val="en-US"/>
-        </w:rPr>
-        <w:t>ente</w:t>
+        <w:t xml:space="preserve"> ente</w:t>
       </w:r>
       <w:r>
         <w:rPr>
@@ -384,7 +374,6 @@
         </w:rPr>
         <w:t>r</w:t>
       </w:r>
-      <w:proofErr w:type="gramEnd"/>
       <w:r>
         <w:rPr>
           <w:rFonts w:ascii="Ink Free" w:hAnsi="Ink Free"/>
@@ -714,7 +703,6 @@
         </w:rPr>
         <w:t xml:space="preserve">= </w:t>
       </w:r>
-      <w:proofErr w:type="spellStart"/>
       <w:r>
         <w:rPr>
           <w:rFonts w:ascii="Consolas" w:hAnsi="Consolas"/>
@@ -735,7 +723,6 @@
         <w:t>createServer</w:t>
       </w:r>
       <w:bookmarkEnd w:id="0"/>
-      <w:proofErr w:type="spellEnd"/>
       <w:r>
         <w:rPr>
           <w:rFonts w:ascii="Consolas" w:hAnsi="Consolas"/>
@@ -763,7 +750,6 @@
         </w:rPr>
         <w:t xml:space="preserve">          </w:t>
       </w:r>
-      <w:proofErr w:type="spellStart"/>
       <w:r>
         <w:rPr>
           <w:rFonts w:ascii="Ink Free" w:hAnsi="Ink Free"/>
@@ -773,7 +759,6 @@
         </w:rPr>
         <w:t>createServer</w:t>
       </w:r>
-      <w:proofErr w:type="spellEnd"/>
       <w:r>
         <w:rPr>
           <w:rFonts w:ascii="Ink Free" w:hAnsi="Ink Free"/>
@@ -790,47 +775,7 @@
           <w:szCs w:val="28"/>
           <w:lang w:val="en-US"/>
         </w:rPr>
-        <w:t xml:space="preserve"> take </w:t>
-      </w:r>
-      <w:proofErr w:type="spellStart"/>
-      <w:r>
-        <w:rPr>
-          <w:rFonts w:ascii="Ink Free" w:hAnsi="Ink Free"/>
-          <w:sz w:val="28"/>
-          <w:szCs w:val="28"/>
-          <w:lang w:val="en-US"/>
-        </w:rPr>
-        <w:t>requestListener</w:t>
-      </w:r>
-      <w:proofErr w:type="spellEnd"/>
-      <w:r>
-        <w:rPr>
-          <w:rFonts w:ascii="Ink Free" w:hAnsi="Ink Free"/>
-          <w:sz w:val="28"/>
-          <w:szCs w:val="28"/>
-          <w:lang w:val="en-US"/>
-        </w:rPr>
-        <w:t xml:space="preserve"> as parameter, which is function which will execute for every incoming request. </w:t>
-      </w:r>
-      <w:proofErr w:type="spellStart"/>
-      <w:r>
-        <w:rPr>
-          <w:rFonts w:ascii="Ink Free" w:hAnsi="Ink Free"/>
-          <w:sz w:val="28"/>
-          <w:szCs w:val="28"/>
-          <w:lang w:val="en-US"/>
-        </w:rPr>
-        <w:t>requestListener</w:t>
-      </w:r>
-      <w:proofErr w:type="spellEnd"/>
-      <w:r>
-        <w:rPr>
-          <w:rFonts w:ascii="Ink Free" w:hAnsi="Ink Free"/>
-          <w:sz w:val="28"/>
-          <w:szCs w:val="28"/>
-          <w:lang w:val="en-US"/>
-        </w:rPr>
-        <w:t xml:space="preserve"> also take 2 parameter</w:t>
+        <w:t xml:space="preserve"> take requestListener as parameter, which is function which will execute for every incoming request. requestListener also take 2 parameter</w:t>
       </w:r>
       <w:r>
         <w:rPr>
@@ -848,47 +793,7 @@
           <w:szCs w:val="28"/>
           <w:lang w:val="en-US"/>
         </w:rPr>
-        <w:t xml:space="preserve">: request (of type </w:t>
-      </w:r>
-      <w:proofErr w:type="spellStart"/>
-      <w:r>
-        <w:rPr>
-          <w:rFonts w:ascii="Ink Free" w:hAnsi="Ink Free"/>
-          <w:sz w:val="28"/>
-          <w:szCs w:val="28"/>
-          <w:lang w:val="en-US"/>
-        </w:rPr>
-        <w:t>IncomingMessage</w:t>
-      </w:r>
-      <w:proofErr w:type="spellEnd"/>
-      <w:r>
-        <w:rPr>
-          <w:rFonts w:ascii="Ink Free" w:hAnsi="Ink Free"/>
-          <w:sz w:val="28"/>
-          <w:szCs w:val="28"/>
-          <w:lang w:val="en-US"/>
-        </w:rPr>
-        <w:t xml:space="preserve">) has data which we pass during calling, response (of type </w:t>
-      </w:r>
-      <w:proofErr w:type="spellStart"/>
-      <w:r>
-        <w:rPr>
-          <w:rFonts w:ascii="Ink Free" w:hAnsi="Ink Free"/>
-          <w:sz w:val="28"/>
-          <w:szCs w:val="28"/>
-          <w:lang w:val="en-US"/>
-        </w:rPr>
-        <w:t>ServerResponse</w:t>
-      </w:r>
-      <w:proofErr w:type="spellEnd"/>
-      <w:r>
-        <w:rPr>
-          <w:rFonts w:ascii="Ink Free" w:hAnsi="Ink Free"/>
-          <w:sz w:val="28"/>
-          <w:szCs w:val="28"/>
-          <w:lang w:val="en-US"/>
-        </w:rPr>
-        <w:t>) which we can use to return data.</w:t>
+        <w:t>: request (of type IncomingMessage) has data which we pass during calling, response (of type ServerResponse) which we can use to return data.</w:t>
       </w:r>
       <w:r>
         <w:rPr>
@@ -910,8 +815,6 @@
         <w:br/>
         <w:t xml:space="preserve">         </w:t>
       </w:r>
-      <w:proofErr w:type="spellStart"/>
-      <w:proofErr w:type="gramStart"/>
       <w:r>
         <w:rPr>
           <w:rFonts w:ascii="Consolas" w:hAnsi="Consolas"/>
@@ -919,10 +822,8 @@
           <w:szCs w:val="28"/>
           <w:lang w:val="en-US"/>
         </w:rPr>
-        <w:t>server.listen</w:t>
-      </w:r>
-      <w:proofErr w:type="spellEnd"/>
-      <w:proofErr w:type="gramEnd"/>
+        <w:t>server.listen(3000);</w:t>
+      </w:r>
       <w:r>
         <w:rPr>
           <w:rFonts w:ascii="Consolas" w:hAnsi="Consolas"/>
@@ -930,15 +831,6 @@
           <w:szCs w:val="28"/>
           <w:lang w:val="en-US"/>
         </w:rPr>
-        <w:t>(3000);</w:t>
-      </w:r>
-      <w:r>
-        <w:rPr>
-          <w:rFonts w:ascii="Consolas" w:hAnsi="Consolas"/>
-          <w:sz w:val="28"/>
-          <w:szCs w:val="28"/>
-          <w:lang w:val="en-US"/>
-        </w:rPr>
         <w:t xml:space="preserve"> </w:t>
       </w:r>
       <w:r>
@@ -967,56 +859,17 @@
           <w:lang w:val="en-US"/>
         </w:rPr>
         <w:br/>
-        <w:t xml:space="preserve"> due to this </w:t>
-      </w:r>
-      <w:proofErr w:type="spellStart"/>
-      <w:r>
-        <w:rPr>
-          <w:rFonts w:ascii="Ink Free" w:hAnsi="Ink Free"/>
-          <w:sz w:val="28"/>
-          <w:szCs w:val="28"/>
-          <w:lang w:val="en-US"/>
-        </w:rPr>
-        <w:t>nodejs</w:t>
-      </w:r>
-      <w:proofErr w:type="spellEnd"/>
-      <w:r>
-        <w:rPr>
-          <w:rFonts w:ascii="Ink Free" w:hAnsi="Ink Free"/>
-          <w:sz w:val="28"/>
-          <w:szCs w:val="28"/>
-          <w:lang w:val="en-US"/>
-        </w:rPr>
-        <w:t xml:space="preserve"> will not exist execution immediately intend it will listen incoming request. </w:t>
-      </w:r>
-      <w:r>
-        <w:rPr>
-          <w:rFonts w:ascii="Ink Free" w:hAnsi="Ink Free"/>
-          <w:sz w:val="28"/>
-          <w:szCs w:val="28"/>
-          <w:lang w:val="en-US"/>
-        </w:rPr>
-        <w:br/>
-      </w:r>
-      <w:proofErr w:type="gramStart"/>
-      <w:r>
-        <w:rPr>
-          <w:rFonts w:ascii="Ink Free" w:hAnsi="Ink Free"/>
-          <w:sz w:val="28"/>
-          <w:szCs w:val="28"/>
-          <w:lang w:val="en-US"/>
-        </w:rPr>
-        <w:t>listen(</w:t>
-      </w:r>
-      <w:proofErr w:type="gramEnd"/>
-      <w:r>
-        <w:rPr>
-          <w:rFonts w:ascii="Ink Free" w:hAnsi="Ink Free"/>
-          <w:sz w:val="28"/>
-          <w:szCs w:val="28"/>
-          <w:lang w:val="en-US"/>
-        </w:rPr>
-        <w:t>) take couple of parameter : port no. (default port is 80), hostname (default host is localhost)</w:t>
+        <w:t xml:space="preserve"> due to this nodejs will not exist execution immediately intend it will listen incoming request. </w:t>
+      </w:r>
+      <w:r>
+        <w:rPr>
+          <w:rFonts w:ascii="Ink Free" w:hAnsi="Ink Free"/>
+          <w:sz w:val="28"/>
+          <w:szCs w:val="28"/>
+          <w:lang w:val="en-US"/>
+        </w:rPr>
+        <w:br/>
+        <w:t>listen() take couple of parameter : port no. (default port is 80), hostname (default host is localhost)</w:t>
       </w:r>
       <w:r>
         <w:rPr>
@@ -1083,27 +936,7 @@
           <w:lang w:val="en-US"/>
         </w:rPr>
         <w:br/>
-        <w:t xml:space="preserve">when we run node app.js: it </w:t>
-      </w:r>
-      <w:proofErr w:type="gramStart"/>
-      <w:r>
-        <w:rPr>
-          <w:rFonts w:ascii="Ink Free" w:hAnsi="Ink Free"/>
-          <w:sz w:val="28"/>
-          <w:szCs w:val="28"/>
-          <w:lang w:val="en-US"/>
-        </w:rPr>
-        <w:t>start</w:t>
-      </w:r>
-      <w:proofErr w:type="gramEnd"/>
-      <w:r>
-        <w:rPr>
-          <w:rFonts w:ascii="Ink Free" w:hAnsi="Ink Free"/>
-          <w:sz w:val="28"/>
-          <w:szCs w:val="28"/>
-          <w:lang w:val="en-US"/>
-        </w:rPr>
-        <w:t xml:space="preserve"> executing script, parse code, register variable &amp; functions. We never exit the code, this is event</w:t>
+        <w:t>when we run node app.js: it start executing script, parse code, register variable &amp; functions. We never exit the code, this is event</w:t>
       </w:r>
       <w:r>
         <w:rPr>
@@ -1176,27 +1009,7 @@
           <w:szCs w:val="28"/>
           <w:lang w:val="en-US"/>
         </w:rPr>
-        <w:t xml:space="preserve">which keeps on running as long as event listener is registered. Our Node application is </w:t>
-      </w:r>
-      <w:proofErr w:type="gramStart"/>
-      <w:r>
-        <w:rPr>
-          <w:rFonts w:ascii="Ink Free" w:hAnsi="Ink Free"/>
-          <w:sz w:val="28"/>
-          <w:szCs w:val="28"/>
-          <w:lang w:val="en-US"/>
-        </w:rPr>
-        <w:t>manage</w:t>
-      </w:r>
-      <w:proofErr w:type="gramEnd"/>
-      <w:r>
-        <w:rPr>
-          <w:rFonts w:ascii="Ink Free" w:hAnsi="Ink Free"/>
-          <w:sz w:val="28"/>
-          <w:szCs w:val="28"/>
-          <w:lang w:val="en-US"/>
-        </w:rPr>
-        <w:t xml:space="preserve"> by Event Loop.</w:t>
+        <w:t>which keeps on running as long as event listener is registered. Our Node application is manage by Event Loop.</w:t>
       </w:r>
       <w:r>
         <w:rPr>
@@ -1254,27 +1067,7 @@
           <w:lang w:val="en-US"/>
         </w:rPr>
         <w:br/>
-        <w:t xml:space="preserve">b. </w:t>
-      </w:r>
-      <w:proofErr w:type="spellStart"/>
-      <w:r>
-        <w:rPr>
-          <w:rFonts w:ascii="Ink Free" w:hAnsi="Ink Free"/>
-          <w:sz w:val="28"/>
-          <w:szCs w:val="28"/>
-          <w:lang w:val="en-US"/>
-        </w:rPr>
-        <w:t>nodejs</w:t>
-      </w:r>
-      <w:proofErr w:type="spellEnd"/>
-      <w:r>
-        <w:rPr>
-          <w:rFonts w:ascii="Ink Free" w:hAnsi="Ink Free"/>
-          <w:sz w:val="28"/>
-          <w:szCs w:val="28"/>
-          <w:lang w:val="en-US"/>
-        </w:rPr>
-        <w:t xml:space="preserve"> has on going event loop</w:t>
+        <w:t>b. nodejs has on going event loop</w:t>
       </w:r>
       <w:r>
         <w:rPr>
@@ -1295,8 +1088,6 @@
         <w:br/>
         <w:t xml:space="preserve">c. we can unregister listener by </w:t>
       </w:r>
-      <w:proofErr w:type="spellStart"/>
-      <w:proofErr w:type="gramStart"/>
       <w:r>
         <w:rPr>
           <w:rFonts w:ascii="Consolas" w:hAnsi="Consolas"/>
@@ -1304,67 +1095,16 @@
           <w:szCs w:val="28"/>
           <w:lang w:val="en-US"/>
         </w:rPr>
-        <w:t>process.exit</w:t>
-      </w:r>
-      <w:proofErr w:type="spellEnd"/>
-      <w:proofErr w:type="gramEnd"/>
-      <w:r>
-        <w:rPr>
-          <w:rFonts w:ascii="Consolas" w:hAnsi="Consolas"/>
-          <w:sz w:val="28"/>
-          <w:szCs w:val="28"/>
-          <w:lang w:val="en-US"/>
-        </w:rPr>
-        <w:t>()</w:t>
-      </w:r>
-      <w:r>
-        <w:rPr>
-          <w:rFonts w:ascii="Ink Free" w:hAnsi="Ink Free"/>
-          <w:sz w:val="28"/>
-          <w:szCs w:val="28"/>
-          <w:lang w:val="en-US"/>
-        </w:rPr>
-        <w:t xml:space="preserve"> (we don’t do this reason this will quit our server &amp; client cannot be able to reach our webpage). </w:t>
-      </w:r>
-      <w:proofErr w:type="spellStart"/>
-      <w:r>
-        <w:rPr>
-          <w:rFonts w:ascii="Ink Free" w:hAnsi="Ink Free"/>
-          <w:sz w:val="28"/>
-          <w:szCs w:val="28"/>
-          <w:lang w:val="en-US"/>
-        </w:rPr>
-        <w:t>Process.exit</w:t>
-      </w:r>
-      <w:proofErr w:type="spellEnd"/>
-      <w:r>
-        <w:rPr>
-          <w:rFonts w:ascii="Ink Free" w:hAnsi="Ink Free"/>
-          <w:sz w:val="28"/>
-          <w:szCs w:val="28"/>
-          <w:lang w:val="en-US"/>
-        </w:rPr>
-        <w:t xml:space="preserve"> basically hard exited our event loop &amp; therefore the program shuts-down because there </w:t>
-      </w:r>
-      <w:proofErr w:type="gramStart"/>
-      <w:r>
-        <w:rPr>
-          <w:rFonts w:ascii="Ink Free" w:hAnsi="Ink Free"/>
-          <w:sz w:val="28"/>
-          <w:szCs w:val="28"/>
-          <w:lang w:val="en-US"/>
-        </w:rPr>
-        <w:t>were</w:t>
-      </w:r>
-      <w:proofErr w:type="gramEnd"/>
-      <w:r>
-        <w:rPr>
-          <w:rFonts w:ascii="Ink Free" w:hAnsi="Ink Free"/>
-          <w:sz w:val="28"/>
-          <w:szCs w:val="28"/>
-          <w:lang w:val="en-US"/>
-        </w:rPr>
-        <w:t xml:space="preserve"> no work to do.</w:t>
+        <w:t>process.exit()</w:t>
+      </w:r>
+      <w:r>
+        <w:rPr>
+          <w:rFonts w:ascii="Ink Free" w:hAnsi="Ink Free"/>
+          <w:sz w:val="28"/>
+          <w:szCs w:val="28"/>
+          <w:lang w:val="en-US"/>
+        </w:rPr>
+        <w:t xml:space="preserve"> (we don’t do this reason this will quit our server &amp; client cannot be able to reach our webpage). Process.exit basically hard exited our event loop &amp; therefore the program shuts-down because there were no work to do.</w:t>
       </w:r>
       <w:r>
         <w:rPr>
@@ -1421,48 +1161,17 @@
           <w:szCs w:val="28"/>
           <w:lang w:val="en-US"/>
         </w:rPr>
-        <w:t xml:space="preserve">a. </w:t>
-      </w:r>
-      <w:proofErr w:type="spellStart"/>
-      <w:r>
-        <w:rPr>
-          <w:rFonts w:ascii="Ink Free" w:hAnsi="Ink Free"/>
-          <w:sz w:val="28"/>
-          <w:szCs w:val="28"/>
-          <w:lang w:val="en-US"/>
-        </w:rPr>
-        <w:t>url</w:t>
-      </w:r>
-      <w:proofErr w:type="spellEnd"/>
-      <w:r>
-        <w:rPr>
-          <w:rFonts w:ascii="Ink Free" w:hAnsi="Ink Free"/>
-          <w:sz w:val="28"/>
-          <w:szCs w:val="28"/>
-          <w:lang w:val="en-US"/>
-        </w:rPr>
-        <w:t xml:space="preserve"> = </w:t>
-      </w:r>
-      <w:r>
-        <w:rPr>
-          <w:rFonts w:ascii="Ink Free" w:hAnsi="Ink Free"/>
-          <w:sz w:val="28"/>
-          <w:szCs w:val="28"/>
-          <w:lang w:val="en-US"/>
-        </w:rPr>
-        <w:t xml:space="preserve">evert thing after base </w:t>
-      </w:r>
-      <w:proofErr w:type="spellStart"/>
-      <w:r>
-        <w:rPr>
-          <w:rFonts w:ascii="Ink Free" w:hAnsi="Ink Free"/>
-          <w:sz w:val="28"/>
-          <w:szCs w:val="28"/>
-          <w:lang w:val="en-US"/>
-        </w:rPr>
-        <w:t>url</w:t>
-      </w:r>
-      <w:proofErr w:type="spellEnd"/>
+        <w:t xml:space="preserve">a. url = </w:t>
+      </w:r>
+      <w:r>
+        <w:rPr>
+          <w:rFonts w:ascii="Ink Free" w:hAnsi="Ink Free"/>
+          <w:sz w:val="28"/>
+          <w:szCs w:val="28"/>
+          <w:lang w:val="en-US"/>
+        </w:rPr>
+        <w:t>evert thing after base url</w:t>
+      </w:r>
       <w:r>
         <w:rPr>
           <w:rFonts w:ascii="Ink Free" w:hAnsi="Ink Free"/>
@@ -1557,38 +1266,7 @@
           <w:lang w:val="en-US"/>
         </w:rPr>
         <w:br/>
-        <w:t xml:space="preserve">a. </w:t>
-      </w:r>
-      <w:proofErr w:type="spellStart"/>
-      <w:proofErr w:type="gramStart"/>
-      <w:r>
-        <w:rPr>
-          <w:rFonts w:ascii="Ink Free" w:hAnsi="Ink Free"/>
-          <w:sz w:val="28"/>
-          <w:szCs w:val="28"/>
-          <w:lang w:val="en-US"/>
-        </w:rPr>
-        <w:t>setHeader</w:t>
-      </w:r>
-      <w:proofErr w:type="spellEnd"/>
-      <w:r>
-        <w:rPr>
-          <w:rFonts w:ascii="Ink Free" w:hAnsi="Ink Free"/>
-          <w:sz w:val="28"/>
-          <w:szCs w:val="28"/>
-          <w:lang w:val="en-US"/>
-        </w:rPr>
-        <w:t>(</w:t>
-      </w:r>
-      <w:proofErr w:type="gramEnd"/>
-      <w:r>
-        <w:rPr>
-          <w:rFonts w:ascii="Ink Free" w:hAnsi="Ink Free"/>
-          <w:sz w:val="28"/>
-          <w:szCs w:val="28"/>
-          <w:lang w:val="en-US"/>
-        </w:rPr>
-        <w:t>)</w:t>
+        <w:t>a. setHeader()</w:t>
       </w:r>
       <w:r>
         <w:rPr>
@@ -1750,27 +1428,7 @@
           <w:szCs w:val="28"/>
           <w:lang w:val="en-US"/>
         </w:rPr>
-        <w:t xml:space="preserve"> followed by a </w:t>
-      </w:r>
-      <w:proofErr w:type="gramStart"/>
-      <w:r>
-        <w:rPr>
-          <w:rFonts w:ascii="Ink Free" w:hAnsi="Ink Free"/>
-          <w:sz w:val="28"/>
-          <w:szCs w:val="28"/>
-          <w:lang w:val="en-US"/>
-        </w:rPr>
-        <w:t>colon(</w:t>
-      </w:r>
-      <w:proofErr w:type="gramEnd"/>
-      <w:r>
-        <w:rPr>
-          <w:rFonts w:ascii="Ink Free" w:hAnsi="Ink Free"/>
-          <w:sz w:val="28"/>
-          <w:szCs w:val="28"/>
-          <w:lang w:val="en-US"/>
-        </w:rPr>
-        <w:t xml:space="preserve">:), then by </w:t>
+        <w:t xml:space="preserve"> followed by a colon(:), then by </w:t>
       </w:r>
       <w:r>
         <w:rPr>
@@ -1798,19 +1456,8 @@
           <w:szCs w:val="20"/>
           <w:lang w:val="en-US"/>
         </w:rPr>
-        <w:t>(</w:t>
-      </w:r>
-      <w:proofErr w:type="gramStart"/>
-      <w:r>
-        <w:rPr>
-          <w:rFonts w:ascii="Ink Free" w:hAnsi="Ink Free"/>
-          <w:sz w:val="20"/>
-          <w:szCs w:val="20"/>
-          <w:lang w:val="en-US"/>
-        </w:rPr>
-        <w:t>for</w:t>
-      </w:r>
-      <w:proofErr w:type="gramEnd"/>
+        <w:t>(for</w:t>
+      </w:r>
       <w:r>
         <w:rPr>
           <w:rFonts w:ascii="Ink Free" w:hAnsi="Ink Free"/>
@@ -1884,27 +1531,7 @@
           <w:szCs w:val="28"/>
           <w:lang w:val="en-US"/>
         </w:rPr>
-        <w:t xml:space="preserve">returning data based on </w:t>
-      </w:r>
-      <w:proofErr w:type="spellStart"/>
-      <w:r>
-        <w:rPr>
-          <w:rFonts w:ascii="Ink Free" w:hAnsi="Ink Free"/>
-          <w:sz w:val="28"/>
-          <w:szCs w:val="28"/>
-          <w:lang w:val="en-US"/>
-        </w:rPr>
-        <w:t>urls</w:t>
-      </w:r>
-      <w:proofErr w:type="spellEnd"/>
-      <w:r>
-        <w:rPr>
-          <w:rFonts w:ascii="Ink Free" w:hAnsi="Ink Free"/>
-          <w:sz w:val="28"/>
-          <w:szCs w:val="28"/>
-          <w:lang w:val="en-US"/>
-        </w:rPr>
-        <w:t>.</w:t>
+        <w:t>returning data based on urls.</w:t>
       </w:r>
       <w:r>
         <w:rPr>
@@ -2077,27 +1704,7 @@
           <w:szCs w:val="28"/>
           <w:lang w:val="en-US"/>
         </w:rPr>
-        <w:t xml:space="preserve">: consider an incoming request, (stream is an ongoing process) </w:t>
-      </w:r>
-      <w:proofErr w:type="spellStart"/>
-      <w:r>
-        <w:rPr>
-          <w:rFonts w:ascii="Ink Free" w:hAnsi="Ink Free"/>
-          <w:sz w:val="28"/>
-          <w:szCs w:val="28"/>
-          <w:lang w:val="en-US"/>
-        </w:rPr>
-        <w:t>nodejs</w:t>
-      </w:r>
-      <w:proofErr w:type="spellEnd"/>
-      <w:r>
-        <w:rPr>
-          <w:rFonts w:ascii="Ink Free" w:hAnsi="Ink Free"/>
-          <w:sz w:val="28"/>
-          <w:szCs w:val="28"/>
-          <w:lang w:val="en-US"/>
-        </w:rPr>
-        <w:t xml:space="preserve"> read request in chucks. Consider a file upload case, in this we a </w:t>
+        <w:t xml:space="preserve">: consider an incoming request, (stream is an ongoing process) nodejs read request in chucks. Consider a file upload case, in this we a </w:t>
       </w:r>
       <w:r>
         <w:rPr>
@@ -2126,57 +1733,17 @@
           <w:lang w:val="en-US"/>
         </w:rPr>
         <w:br/>
-        <w:t xml:space="preserve">c. Node handle all requests in chucks because it don’t know how complex and big the data is. </w:t>
-      </w:r>
-      <w:proofErr w:type="gramStart"/>
-      <w:r>
-        <w:rPr>
-          <w:rFonts w:ascii="Ink Free" w:hAnsi="Ink Free"/>
-          <w:sz w:val="28"/>
-          <w:szCs w:val="28"/>
-          <w:lang w:val="en-US"/>
-        </w:rPr>
-        <w:t>So</w:t>
-      </w:r>
-      <w:proofErr w:type="gramEnd"/>
-      <w:r>
-        <w:rPr>
-          <w:rFonts w:ascii="Ink Free" w:hAnsi="Ink Free"/>
-          <w:sz w:val="28"/>
-          <w:szCs w:val="28"/>
-          <w:lang w:val="en-US"/>
-        </w:rPr>
-        <w:t xml:space="preserve"> we can start working on the data early.</w:t>
-      </w:r>
-      <w:r>
-        <w:rPr>
-          <w:rFonts w:ascii="Ink Free" w:hAnsi="Ink Free"/>
-          <w:sz w:val="28"/>
-          <w:szCs w:val="28"/>
-          <w:lang w:val="en-US"/>
-        </w:rPr>
-        <w:br/>
-        <w:t xml:space="preserve">d. The problem is we can not arbitrarily try to work with these chunks. </w:t>
-      </w:r>
-      <w:proofErr w:type="gramStart"/>
-      <w:r>
-        <w:rPr>
-          <w:rFonts w:ascii="Ink Free" w:hAnsi="Ink Free"/>
-          <w:sz w:val="28"/>
-          <w:szCs w:val="28"/>
-          <w:lang w:val="en-US"/>
-        </w:rPr>
-        <w:t>Instead</w:t>
-      </w:r>
-      <w:proofErr w:type="gramEnd"/>
-      <w:r>
-        <w:rPr>
-          <w:rFonts w:ascii="Ink Free" w:hAnsi="Ink Free"/>
-          <w:sz w:val="28"/>
-          <w:szCs w:val="28"/>
-          <w:lang w:val="en-US"/>
-        </w:rPr>
-        <w:t xml:space="preserve"> we organized them we use BUFFER.</w:t>
+        <w:t>c. Node handle all requests in chucks because it don’t know how complex and big the data is. So we can start working on the data early.</w:t>
+      </w:r>
+      <w:r>
+        <w:rPr>
+          <w:rFonts w:ascii="Ink Free" w:hAnsi="Ink Free"/>
+          <w:sz w:val="28"/>
+          <w:szCs w:val="28"/>
+          <w:lang w:val="en-US"/>
+        </w:rPr>
+        <w:br/>
+        <w:t>d. The problem is we can not arbitrarily try to work with these chunks. Instead we organized them we use BUFFER.</w:t>
       </w:r>
       <w:r>
         <w:rPr>
@@ -2242,358 +1809,199 @@
           <w:lang w:val="en-US"/>
         </w:rPr>
         <w:br/>
+        <w:t xml:space="preserve">    request.on(“data”,(chunk)=&gt;{body.push(chunk);}); </w:t>
+      </w:r>
+      <w:r>
+        <w:rPr>
+          <w:rFonts w:ascii="Consolas" w:hAnsi="Consolas"/>
+          <w:sz w:val="28"/>
+          <w:szCs w:val="28"/>
+          <w:lang w:val="en-US"/>
+        </w:rPr>
+        <w:br/>
+      </w:r>
+      <w:r>
+        <w:rPr>
+          <w:rFonts w:ascii="Ink Free" w:hAnsi="Ink Free"/>
+          <w:sz w:val="28"/>
+          <w:szCs w:val="28"/>
+          <w:lang w:val="en-US"/>
+        </w:rPr>
+        <w:t xml:space="preserve">      adding listen using 0n(), which take 2 parameters : event (in this case is data) &amp; listener function. Above listener is use to read data.</w:t>
+      </w:r>
+      <w:r>
+        <w:rPr>
+          <w:rFonts w:ascii="Ink Free" w:hAnsi="Ink Free"/>
+          <w:sz w:val="28"/>
+          <w:szCs w:val="28"/>
+          <w:lang w:val="en-US"/>
+        </w:rPr>
+        <w:br/>
+      </w:r>
+      <w:r>
+        <w:rPr>
+          <w:rFonts w:ascii="Ink Free" w:hAnsi="Ink Free"/>
+          <w:sz w:val="28"/>
+          <w:szCs w:val="28"/>
+          <w:lang w:val="en-US"/>
+        </w:rPr>
+        <w:br/>
+      </w:r>
+      <w:r>
+        <w:rPr>
+          <w:rFonts w:ascii="Consolas" w:hAnsi="Consolas"/>
+          <w:sz w:val="28"/>
+          <w:szCs w:val="28"/>
+          <w:lang w:val="en-US"/>
+        </w:rPr>
+        <w:br/>
+      </w:r>
+      <w:r>
+        <w:rPr>
+          <w:rFonts w:ascii="Consolas" w:hAnsi="Consolas"/>
+          <w:sz w:val="28"/>
+          <w:szCs w:val="28"/>
+          <w:lang w:val="en-US"/>
+        </w:rPr>
+        <w:br/>
+      </w:r>
+      <w:r>
+        <w:rPr>
+          <w:rFonts w:ascii="Consolas" w:hAnsi="Consolas"/>
+          <w:sz w:val="28"/>
+          <w:szCs w:val="28"/>
+          <w:lang w:val="en-US"/>
+        </w:rPr>
+        <w:br/>
+      </w:r>
+      <w:r>
+        <w:rPr>
+          <w:rFonts w:ascii="Consolas" w:hAnsi="Consolas"/>
+          <w:sz w:val="28"/>
+          <w:szCs w:val="28"/>
+          <w:lang w:val="en-US"/>
+        </w:rPr>
+        <w:t xml:space="preserve">    request.on(“</w:t>
+      </w:r>
+      <w:r>
+        <w:rPr>
+          <w:rFonts w:ascii="Consolas" w:hAnsi="Consolas"/>
+          <w:sz w:val="28"/>
+          <w:szCs w:val="28"/>
+          <w:lang w:val="en-US"/>
+        </w:rPr>
+        <w:t>end</w:t>
+      </w:r>
+      <w:r>
+        <w:rPr>
+          <w:rFonts w:ascii="Consolas" w:hAnsi="Consolas"/>
+          <w:sz w:val="28"/>
+          <w:szCs w:val="28"/>
+          <w:lang w:val="en-US"/>
+        </w:rPr>
+        <w:t>”,()=&gt;{</w:t>
+      </w:r>
+      <w:r>
+        <w:rPr>
+          <w:rFonts w:ascii="Consolas" w:hAnsi="Consolas"/>
+          <w:sz w:val="28"/>
+          <w:szCs w:val="28"/>
+          <w:lang w:val="en-US"/>
+        </w:rPr>
+        <w:br/>
+      </w:r>
+      <w:r>
+        <w:rPr>
+          <w:rFonts w:ascii="Consolas" w:hAnsi="Consolas"/>
+          <w:sz w:val="28"/>
+          <w:szCs w:val="28"/>
+          <w:lang w:val="en-US"/>
+        </w:rPr>
+        <w:t xml:space="preserve">       const parseBody = </w:t>
+      </w:r>
+      <w:bookmarkStart w:id="1" w:name="_Hlk81999865"/>
+      <w:r>
+        <w:rPr>
+          <w:rFonts w:ascii="Consolas" w:hAnsi="Consolas"/>
+          <w:sz w:val="28"/>
+          <w:szCs w:val="28"/>
+          <w:lang w:val="en-US"/>
+        </w:rPr>
+        <w:t>Buffer.concat</w:t>
+      </w:r>
+      <w:bookmarkEnd w:id="1"/>
+      <w:r>
+        <w:rPr>
+          <w:rFonts w:ascii="Consolas" w:hAnsi="Consolas"/>
+          <w:sz w:val="28"/>
+          <w:szCs w:val="28"/>
+          <w:lang w:val="en-US"/>
+        </w:rPr>
+        <w:t>(body).toString();</w:t>
+      </w:r>
+      <w:r>
+        <w:rPr>
+          <w:rFonts w:ascii="Consolas" w:hAnsi="Consolas"/>
+          <w:sz w:val="28"/>
+          <w:szCs w:val="28"/>
+          <w:lang w:val="en-US"/>
+        </w:rPr>
+        <w:br/>
+      </w:r>
+      <w:r>
+        <w:rPr>
+          <w:rFonts w:ascii="Consolas" w:hAnsi="Consolas"/>
+          <w:sz w:val="28"/>
+          <w:szCs w:val="28"/>
+          <w:lang w:val="en-US"/>
+        </w:rPr>
+        <w:t xml:space="preserve">     </w:t>
+      </w:r>
+      <w:r>
+        <w:rPr>
+          <w:rFonts w:ascii="Consolas" w:hAnsi="Consolas"/>
+          <w:sz w:val="28"/>
+          <w:szCs w:val="28"/>
+          <w:lang w:val="en-US"/>
+        </w:rPr>
+        <w:t>});</w:t>
+      </w:r>
+      <w:r>
+        <w:rPr>
+          <w:rFonts w:ascii="Consolas" w:hAnsi="Consolas"/>
+          <w:sz w:val="28"/>
+          <w:szCs w:val="28"/>
+          <w:lang w:val="en-US"/>
+        </w:rPr>
+        <w:br/>
         <w:t xml:space="preserve">    </w:t>
       </w:r>
-      <w:proofErr w:type="spellStart"/>
-      <w:proofErr w:type="gramStart"/>
-      <w:r>
-        <w:rPr>
-          <w:rFonts w:ascii="Consolas" w:hAnsi="Consolas"/>
-          <w:sz w:val="28"/>
-          <w:szCs w:val="28"/>
-          <w:lang w:val="en-US"/>
-        </w:rPr>
-        <w:t>request.on</w:t>
-      </w:r>
-      <w:proofErr w:type="spellEnd"/>
-      <w:proofErr w:type="gramEnd"/>
-      <w:r>
-        <w:rPr>
-          <w:rFonts w:ascii="Consolas" w:hAnsi="Consolas"/>
-          <w:sz w:val="28"/>
-          <w:szCs w:val="28"/>
-          <w:lang w:val="en-US"/>
-        </w:rPr>
-        <w:t>(“data”,(chunk)=&gt;{</w:t>
-      </w:r>
-      <w:proofErr w:type="spellStart"/>
-      <w:r>
-        <w:rPr>
-          <w:rFonts w:ascii="Consolas" w:hAnsi="Consolas"/>
-          <w:sz w:val="28"/>
-          <w:szCs w:val="28"/>
-          <w:lang w:val="en-US"/>
-        </w:rPr>
-        <w:t>body.push</w:t>
-      </w:r>
-      <w:proofErr w:type="spellEnd"/>
-      <w:r>
-        <w:rPr>
-          <w:rFonts w:ascii="Consolas" w:hAnsi="Consolas"/>
-          <w:sz w:val="28"/>
-          <w:szCs w:val="28"/>
-          <w:lang w:val="en-US"/>
-        </w:rPr>
-        <w:t xml:space="preserve">(chunk);}); </w:t>
-      </w:r>
-      <w:r>
-        <w:rPr>
-          <w:rFonts w:ascii="Consolas" w:hAnsi="Consolas"/>
-          <w:sz w:val="28"/>
-          <w:szCs w:val="28"/>
-          <w:lang w:val="en-US"/>
-        </w:rPr>
-        <w:br/>
-      </w:r>
-      <w:r>
-        <w:rPr>
-          <w:rFonts w:ascii="Ink Free" w:hAnsi="Ink Free"/>
-          <w:sz w:val="28"/>
-          <w:szCs w:val="28"/>
-          <w:lang w:val="en-US"/>
-        </w:rPr>
-        <w:t xml:space="preserve">      adding listen using 0n(), which take 2 parameters : event (in this case is data) &amp; listener function. Above listener is use to read data.</w:t>
-      </w:r>
-      <w:r>
-        <w:rPr>
-          <w:rFonts w:ascii="Ink Free" w:hAnsi="Ink Free"/>
-          <w:sz w:val="28"/>
-          <w:szCs w:val="28"/>
-          <w:lang w:val="en-US"/>
-        </w:rPr>
-        <w:br/>
-      </w:r>
-      <w:r>
-        <w:rPr>
-          <w:rFonts w:ascii="Ink Free" w:hAnsi="Ink Free"/>
-          <w:sz w:val="28"/>
-          <w:szCs w:val="28"/>
-          <w:lang w:val="en-US"/>
-        </w:rPr>
-        <w:br/>
-      </w:r>
-      <w:r>
-        <w:rPr>
-          <w:rFonts w:ascii="Consolas" w:hAnsi="Consolas"/>
-          <w:sz w:val="28"/>
-          <w:szCs w:val="28"/>
-          <w:lang w:val="en-US"/>
-        </w:rPr>
-        <w:br/>
-      </w:r>
-      <w:r>
-        <w:rPr>
-          <w:rFonts w:ascii="Consolas" w:hAnsi="Consolas"/>
-          <w:sz w:val="28"/>
-          <w:szCs w:val="28"/>
-          <w:lang w:val="en-US"/>
-        </w:rPr>
-        <w:br/>
-      </w:r>
-      <w:r>
-        <w:rPr>
-          <w:rFonts w:ascii="Consolas" w:hAnsi="Consolas"/>
-          <w:sz w:val="28"/>
-          <w:szCs w:val="28"/>
-          <w:lang w:val="en-US"/>
-        </w:rPr>
-        <w:br/>
-      </w:r>
-      <w:r>
-        <w:rPr>
-          <w:rFonts w:ascii="Consolas" w:hAnsi="Consolas"/>
-          <w:sz w:val="28"/>
-          <w:szCs w:val="28"/>
-          <w:lang w:val="en-US"/>
-        </w:rPr>
-        <w:t xml:space="preserve">    </w:t>
-      </w:r>
-      <w:proofErr w:type="spellStart"/>
-      <w:proofErr w:type="gramStart"/>
-      <w:r>
-        <w:rPr>
-          <w:rFonts w:ascii="Consolas" w:hAnsi="Consolas"/>
-          <w:sz w:val="28"/>
-          <w:szCs w:val="28"/>
-          <w:lang w:val="en-US"/>
-        </w:rPr>
-        <w:t>request.on</w:t>
-      </w:r>
-      <w:proofErr w:type="spellEnd"/>
-      <w:proofErr w:type="gramEnd"/>
-      <w:r>
-        <w:rPr>
-          <w:rFonts w:ascii="Consolas" w:hAnsi="Consolas"/>
-          <w:sz w:val="28"/>
-          <w:szCs w:val="28"/>
-          <w:lang w:val="en-US"/>
-        </w:rPr>
-        <w:t>(“</w:t>
-      </w:r>
-      <w:r>
-        <w:rPr>
-          <w:rFonts w:ascii="Consolas" w:hAnsi="Consolas"/>
-          <w:sz w:val="28"/>
-          <w:szCs w:val="28"/>
-          <w:lang w:val="en-US"/>
-        </w:rPr>
-        <w:t>end</w:t>
-      </w:r>
-      <w:r>
-        <w:rPr>
-          <w:rFonts w:ascii="Consolas" w:hAnsi="Consolas"/>
-          <w:sz w:val="28"/>
-          <w:szCs w:val="28"/>
-          <w:lang w:val="en-US"/>
-        </w:rPr>
-        <w:t>”,()=&gt;{</w:t>
-      </w:r>
-      <w:r>
-        <w:rPr>
-          <w:rFonts w:ascii="Consolas" w:hAnsi="Consolas"/>
-          <w:sz w:val="28"/>
-          <w:szCs w:val="28"/>
-          <w:lang w:val="en-US"/>
-        </w:rPr>
-        <w:br/>
-      </w:r>
-      <w:r>
-        <w:rPr>
-          <w:rFonts w:ascii="Consolas" w:hAnsi="Consolas"/>
-          <w:sz w:val="28"/>
-          <w:szCs w:val="28"/>
-          <w:lang w:val="en-US"/>
-        </w:rPr>
-        <w:t xml:space="preserve">       const </w:t>
-      </w:r>
-      <w:proofErr w:type="spellStart"/>
-      <w:r>
-        <w:rPr>
-          <w:rFonts w:ascii="Consolas" w:hAnsi="Consolas"/>
-          <w:sz w:val="28"/>
-          <w:szCs w:val="28"/>
-          <w:lang w:val="en-US"/>
-        </w:rPr>
-        <w:t>parseBody</w:t>
-      </w:r>
-      <w:proofErr w:type="spellEnd"/>
-      <w:r>
-        <w:rPr>
-          <w:rFonts w:ascii="Consolas" w:hAnsi="Consolas"/>
-          <w:sz w:val="28"/>
-          <w:szCs w:val="28"/>
-          <w:lang w:val="en-US"/>
-        </w:rPr>
-        <w:t xml:space="preserve"> = </w:t>
-      </w:r>
-      <w:bookmarkStart w:id="1" w:name="_Hlk81999865"/>
-      <w:proofErr w:type="spellStart"/>
-      <w:r>
-        <w:rPr>
-          <w:rFonts w:ascii="Consolas" w:hAnsi="Consolas"/>
+      <w:r>
+        <w:rPr>
+          <w:rFonts w:ascii="Ink Free" w:hAnsi="Ink Free"/>
+          <w:sz w:val="28"/>
+          <w:szCs w:val="28"/>
+          <w:lang w:val="en-US"/>
+        </w:rPr>
+        <w:t xml:space="preserve">now we got all the chucks , now we need to work with them. </w:t>
+      </w:r>
+      <w:r>
+        <w:rPr>
+          <w:rFonts w:ascii="Ink Free" w:hAnsi="Ink Free"/>
           <w:sz w:val="28"/>
           <w:szCs w:val="28"/>
           <w:lang w:val="en-US"/>
         </w:rPr>
         <w:t>Buffer.concat</w:t>
       </w:r>
-      <w:bookmarkEnd w:id="1"/>
-      <w:proofErr w:type="spellEnd"/>
-      <w:r>
-        <w:rPr>
-          <w:rFonts w:ascii="Consolas" w:hAnsi="Consolas"/>
-          <w:sz w:val="28"/>
-          <w:szCs w:val="28"/>
-          <w:lang w:val="en-US"/>
-        </w:rPr>
-        <w:t>(body).</w:t>
-      </w:r>
-      <w:proofErr w:type="spellStart"/>
-      <w:r>
-        <w:rPr>
-          <w:rFonts w:ascii="Consolas" w:hAnsi="Consolas"/>
-          <w:sz w:val="28"/>
-          <w:szCs w:val="28"/>
-          <w:lang w:val="en-US"/>
-        </w:rPr>
-        <w:t>toString</w:t>
-      </w:r>
-      <w:proofErr w:type="spellEnd"/>
-      <w:r>
-        <w:rPr>
-          <w:rFonts w:ascii="Consolas" w:hAnsi="Consolas"/>
-          <w:sz w:val="28"/>
-          <w:szCs w:val="28"/>
-          <w:lang w:val="en-US"/>
-        </w:rPr>
-        <w:t>();</w:t>
-      </w:r>
-      <w:r>
-        <w:rPr>
-          <w:rFonts w:ascii="Consolas" w:hAnsi="Consolas"/>
-          <w:sz w:val="28"/>
-          <w:szCs w:val="28"/>
-          <w:lang w:val="en-US"/>
-        </w:rPr>
-        <w:br/>
-      </w:r>
-      <w:r>
-        <w:rPr>
-          <w:rFonts w:ascii="Consolas" w:hAnsi="Consolas"/>
-          <w:sz w:val="28"/>
-          <w:szCs w:val="28"/>
-          <w:lang w:val="en-US"/>
-        </w:rPr>
-        <w:t xml:space="preserve">     </w:t>
-      </w:r>
-      <w:r>
-        <w:rPr>
-          <w:rFonts w:ascii="Consolas" w:hAnsi="Consolas"/>
-          <w:sz w:val="28"/>
-          <w:szCs w:val="28"/>
-          <w:lang w:val="en-US"/>
-        </w:rPr>
-        <w:t>});</w:t>
-      </w:r>
-      <w:r>
-        <w:rPr>
-          <w:rFonts w:ascii="Consolas" w:hAnsi="Consolas"/>
-          <w:sz w:val="28"/>
-          <w:szCs w:val="28"/>
-          <w:lang w:val="en-US"/>
-        </w:rPr>
-        <w:br/>
-        <w:t xml:space="preserve">    </w:t>
-      </w:r>
-      <w:r>
-        <w:rPr>
-          <w:rFonts w:ascii="Ink Free" w:hAnsi="Ink Free"/>
-          <w:sz w:val="28"/>
-          <w:szCs w:val="28"/>
-          <w:lang w:val="en-US"/>
-        </w:rPr>
-        <w:t xml:space="preserve">now we got all the chucks , now we need to work with them. </w:t>
-      </w:r>
-      <w:proofErr w:type="spellStart"/>
-      <w:r>
-        <w:rPr>
-          <w:rFonts w:ascii="Ink Free" w:hAnsi="Ink Free"/>
-          <w:sz w:val="28"/>
-          <w:szCs w:val="28"/>
-          <w:lang w:val="en-US"/>
-        </w:rPr>
-        <w:t>Buffer.concat</w:t>
-      </w:r>
-      <w:proofErr w:type="spellEnd"/>
-      <w:r>
-        <w:rPr>
-          <w:rFonts w:ascii="Ink Free" w:hAnsi="Ink Free"/>
-          <w:sz w:val="28"/>
-          <w:szCs w:val="28"/>
-          <w:lang w:val="en-US"/>
-        </w:rPr>
-        <w:t xml:space="preserve">() we </w:t>
-      </w:r>
-      <w:proofErr w:type="spellStart"/>
-      <w:r>
-        <w:rPr>
-          <w:rFonts w:ascii="Ink Free" w:hAnsi="Ink Free"/>
-          <w:sz w:val="28"/>
-          <w:szCs w:val="28"/>
-          <w:lang w:val="en-US"/>
-        </w:rPr>
-        <w:t>concat</w:t>
-      </w:r>
-      <w:proofErr w:type="spellEnd"/>
-      <w:r>
-        <w:rPr>
-          <w:rFonts w:ascii="Ink Free" w:hAnsi="Ink Free"/>
-          <w:sz w:val="28"/>
-          <w:szCs w:val="28"/>
-          <w:lang w:val="en-US"/>
-        </w:rPr>
-        <w:t xml:space="preserve"> our chunks. And we got new buffer. </w:t>
-      </w:r>
-      <w:proofErr w:type="spellStart"/>
-      <w:proofErr w:type="gramStart"/>
-      <w:r>
-        <w:rPr>
-          <w:rFonts w:ascii="Ink Free" w:hAnsi="Ink Free"/>
-          <w:sz w:val="28"/>
-          <w:szCs w:val="28"/>
-          <w:lang w:val="en-US"/>
-        </w:rPr>
-        <w:t>toString</w:t>
-      </w:r>
-      <w:proofErr w:type="spellEnd"/>
-      <w:r>
-        <w:rPr>
-          <w:rFonts w:ascii="Ink Free" w:hAnsi="Ink Free"/>
-          <w:sz w:val="28"/>
-          <w:szCs w:val="28"/>
-          <w:lang w:val="en-US"/>
-        </w:rPr>
-        <w:t>(</w:t>
-      </w:r>
-      <w:proofErr w:type="gramEnd"/>
-      <w:r>
-        <w:rPr>
-          <w:rFonts w:ascii="Ink Free" w:hAnsi="Ink Free"/>
-          <w:sz w:val="28"/>
-          <w:szCs w:val="28"/>
-          <w:lang w:val="en-US"/>
-        </w:rPr>
-        <w:t>) as we know string will come. For other case we need to do another operation</w:t>
+      <w:r>
+        <w:rPr>
+          <w:rFonts w:ascii="Ink Free" w:hAnsi="Ink Free"/>
+          <w:sz w:val="28"/>
+          <w:szCs w:val="28"/>
+          <w:lang w:val="en-US"/>
+        </w:rPr>
+        <w:t>() we concat our chunks. And we got new buffer. toString() as we know string will come. For other case we need to do another operation</w:t>
       </w:r>
       <w:r>
         <w:rPr>
@@ -2732,27 +2140,7 @@
           <w:szCs w:val="28"/>
           <w:lang w:val="en-US"/>
         </w:rPr>
-        <w:t xml:space="preserve">sync code will block execution until it </w:t>
-      </w:r>
-      <w:proofErr w:type="gramStart"/>
-      <w:r>
-        <w:rPr>
-          <w:rFonts w:ascii="Ink Free" w:hAnsi="Ink Free"/>
-          <w:sz w:val="28"/>
-          <w:szCs w:val="28"/>
-          <w:lang w:val="en-US"/>
-        </w:rPr>
-        <w:t>get</w:t>
-      </w:r>
-      <w:proofErr w:type="gramEnd"/>
-      <w:r>
-        <w:rPr>
-          <w:rFonts w:ascii="Ink Free" w:hAnsi="Ink Free"/>
-          <w:sz w:val="28"/>
-          <w:szCs w:val="28"/>
-          <w:lang w:val="en-US"/>
-        </w:rPr>
-        <w:t xml:space="preserve"> complete.</w:t>
+        <w:t>sync code will block execution until it get complete.</w:t>
       </w:r>
       <w:r>
         <w:rPr>
@@ -2817,47 +2205,7 @@
           <w:szCs w:val="28"/>
           <w:lang w:val="en-US"/>
         </w:rPr>
-        <w:t xml:space="preserve">a. </w:t>
-      </w:r>
-      <w:proofErr w:type="spellStart"/>
-      <w:r>
-        <w:rPr>
-          <w:rFonts w:ascii="Ink Free" w:hAnsi="Ink Free"/>
-          <w:sz w:val="28"/>
-          <w:szCs w:val="28"/>
-          <w:lang w:val="en-US"/>
-        </w:rPr>
-        <w:t>nodejs</w:t>
-      </w:r>
-      <w:proofErr w:type="spellEnd"/>
-      <w:r>
-        <w:rPr>
-          <w:rFonts w:ascii="Ink Free" w:hAnsi="Ink Free"/>
-          <w:sz w:val="28"/>
-          <w:szCs w:val="28"/>
-          <w:lang w:val="en-US"/>
-        </w:rPr>
-        <w:t xml:space="preserve"> uses only one </w:t>
-      </w:r>
-      <w:proofErr w:type="spellStart"/>
-      <w:r>
-        <w:rPr>
-          <w:rFonts w:ascii="Ink Free" w:hAnsi="Ink Free"/>
-          <w:sz w:val="28"/>
-          <w:szCs w:val="28"/>
-          <w:lang w:val="en-US"/>
-        </w:rPr>
-        <w:t>javascript</w:t>
-      </w:r>
-      <w:proofErr w:type="spellEnd"/>
-      <w:r>
-        <w:rPr>
-          <w:rFonts w:ascii="Ink Free" w:hAnsi="Ink Free"/>
-          <w:sz w:val="28"/>
-          <w:szCs w:val="28"/>
-          <w:lang w:val="en-US"/>
-        </w:rPr>
-        <w:t xml:space="preserve"> thread. Then how does node manage multiple incoming requests? and answer is Event-loop.</w:t>
+        <w:t>a. nodejs uses only one javascript thread. Then how does node manage multiple incoming requests? and answer is Event-loop.</w:t>
       </w:r>
       <w:r>
         <w:rPr>
@@ -3212,116 +2560,36 @@
           <w:lang w:val="en-US"/>
         </w:rPr>
         <w:br/>
-        <w:t xml:space="preserve">a. </w:t>
-      </w:r>
-      <w:proofErr w:type="spellStart"/>
-      <w:r>
-        <w:rPr>
-          <w:rFonts w:ascii="Ink Free" w:hAnsi="Ink Free"/>
-          <w:sz w:val="28"/>
-          <w:szCs w:val="28"/>
-          <w:lang w:val="en-US"/>
-        </w:rPr>
-        <w:t>module.exports</w:t>
-      </w:r>
-      <w:proofErr w:type="spellEnd"/>
-      <w:r>
-        <w:rPr>
-          <w:rFonts w:ascii="Ink Free" w:hAnsi="Ink Free"/>
-          <w:sz w:val="28"/>
-          <w:szCs w:val="28"/>
-          <w:lang w:val="en-US"/>
-        </w:rPr>
-        <w:t>:</w:t>
-      </w:r>
-      <w:r>
-        <w:rPr>
-          <w:rFonts w:ascii="Ink Free" w:hAnsi="Ink Free"/>
-          <w:sz w:val="28"/>
-          <w:szCs w:val="28"/>
-          <w:lang w:val="en-US"/>
-        </w:rPr>
-        <w:br/>
-      </w:r>
-      <w:r>
-        <w:rPr>
-          <w:rFonts w:ascii="Ink Free" w:hAnsi="Ink Free"/>
-          <w:sz w:val="28"/>
-          <w:szCs w:val="28"/>
-          <w:lang w:val="en-US"/>
-        </w:rPr>
-        <w:br/>
-        <w:t xml:space="preserve">    when we import file (routes.js) by requiring it and node will look for </w:t>
-      </w:r>
-      <w:proofErr w:type="spellStart"/>
-      <w:r>
-        <w:rPr>
-          <w:rFonts w:ascii="Ink Free" w:hAnsi="Ink Free"/>
-          <w:sz w:val="28"/>
-          <w:szCs w:val="28"/>
-          <w:lang w:val="en-US"/>
-        </w:rPr>
-        <w:t>module.exports</w:t>
-      </w:r>
-      <w:proofErr w:type="spellEnd"/>
-      <w:r>
-        <w:rPr>
-          <w:rFonts w:ascii="Ink Free" w:hAnsi="Ink Free"/>
-          <w:sz w:val="28"/>
-          <w:szCs w:val="28"/>
-          <w:lang w:val="en-US"/>
-        </w:rPr>
-        <w:t xml:space="preserve"> and see if something was registered for this file (</w:t>
-      </w:r>
-      <w:proofErr w:type="spellStart"/>
-      <w:r>
-        <w:rPr>
-          <w:rFonts w:ascii="Ink Free" w:hAnsi="Ink Free"/>
-          <w:sz w:val="28"/>
-          <w:szCs w:val="28"/>
-          <w:lang w:val="en-US"/>
-        </w:rPr>
-        <w:t>requestHandler</w:t>
-      </w:r>
-      <w:proofErr w:type="spellEnd"/>
-      <w:r>
-        <w:rPr>
-          <w:rFonts w:ascii="Ink Free" w:hAnsi="Ink Free"/>
-          <w:sz w:val="28"/>
-          <w:szCs w:val="28"/>
-          <w:lang w:val="en-US"/>
-        </w:rPr>
-        <w:t>)</w:t>
-      </w:r>
-      <w:r>
-        <w:rPr>
-          <w:rFonts w:ascii="Ink Free" w:hAnsi="Ink Free"/>
-          <w:sz w:val="28"/>
-          <w:szCs w:val="28"/>
-          <w:lang w:val="en-US"/>
-        </w:rPr>
-        <w:br/>
-        <w:t xml:space="preserve">we can import that file </w:t>
-      </w:r>
-      <w:proofErr w:type="spellStart"/>
-      <w:r>
-        <w:rPr>
-          <w:rFonts w:ascii="Ink Free" w:hAnsi="Ink Free"/>
-          <w:sz w:val="28"/>
-          <w:szCs w:val="28"/>
-          <w:lang w:val="en-US"/>
-        </w:rPr>
-        <w:t>file</w:t>
-      </w:r>
-      <w:proofErr w:type="spellEnd"/>
-      <w:r>
-        <w:rPr>
-          <w:rFonts w:ascii="Ink Free" w:hAnsi="Ink Free"/>
-          <w:sz w:val="28"/>
-          <w:szCs w:val="28"/>
-          <w:lang w:val="en-US"/>
-        </w:rPr>
-        <w:t xml:space="preserve"> by requiring it with its relative path </w:t>
+        <w:t>a. module.exports:</w:t>
+      </w:r>
+      <w:r>
+        <w:rPr>
+          <w:rFonts w:ascii="Ink Free" w:hAnsi="Ink Free"/>
+          <w:sz w:val="28"/>
+          <w:szCs w:val="28"/>
+          <w:lang w:val="en-US"/>
+        </w:rPr>
+        <w:br/>
+      </w:r>
+      <w:r>
+        <w:rPr>
+          <w:rFonts w:ascii="Ink Free" w:hAnsi="Ink Free"/>
+          <w:sz w:val="28"/>
+          <w:szCs w:val="28"/>
+          <w:lang w:val="en-US"/>
+        </w:rPr>
+        <w:br/>
+        <w:t xml:space="preserve">    when we import file (routes.js) by requiring it and node will look for module.exports and see if something was registered for this file (requestHandler)</w:t>
+      </w:r>
+      <w:r>
+        <w:rPr>
+          <w:rFonts w:ascii="Ink Free" w:hAnsi="Ink Free"/>
+          <w:sz w:val="28"/>
+          <w:szCs w:val="28"/>
+          <w:lang w:val="en-US"/>
+        </w:rPr>
+        <w:br/>
+        <w:t xml:space="preserve">we can import that file file by requiring it with its relative path </w:t>
       </w:r>
       <w:r>
         <w:rPr>
@@ -3358,27 +2626,7 @@
           <w:szCs w:val="28"/>
           <w:lang w:val="en-US"/>
         </w:rPr>
-        <w:t>) //.</w:t>
-      </w:r>
-      <w:proofErr w:type="spellStart"/>
-      <w:r>
-        <w:rPr>
-          <w:rFonts w:ascii="Ink Free" w:hAnsi="Ink Free"/>
-          <w:sz w:val="28"/>
-          <w:szCs w:val="28"/>
-          <w:lang w:val="en-US"/>
-        </w:rPr>
-        <w:t>js</w:t>
-      </w:r>
-      <w:proofErr w:type="spellEnd"/>
-      <w:r>
-        <w:rPr>
-          <w:rFonts w:ascii="Ink Free" w:hAnsi="Ink Free"/>
-          <w:sz w:val="28"/>
-          <w:szCs w:val="28"/>
-          <w:lang w:val="en-US"/>
-        </w:rPr>
-        <w:t xml:space="preserve"> is not compulsory</w:t>
+        <w:t>) //.js is not compulsory</w:t>
       </w:r>
       <w:r>
         <w:rPr>
@@ -3416,78 +2664,35 @@
           <w:lang w:val="en-US"/>
         </w:rPr>
         <w:br/>
-      </w:r>
-      <w:proofErr w:type="spellStart"/>
-      <w:r>
-        <w:rPr>
-          <w:rFonts w:ascii="Ink Free" w:hAnsi="Ink Free"/>
-          <w:sz w:val="28"/>
-          <w:szCs w:val="28"/>
-          <w:lang w:val="en-US"/>
-        </w:rPr>
-        <w:t>eg.</w:t>
-      </w:r>
-      <w:proofErr w:type="spellEnd"/>
-      <w:r>
-        <w:rPr>
-          <w:rFonts w:ascii="Ink Free" w:hAnsi="Ink Free"/>
-          <w:sz w:val="28"/>
-          <w:szCs w:val="28"/>
-          <w:lang w:val="en-US"/>
-        </w:rPr>
-        <w:t xml:space="preserve"> </w:t>
-      </w:r>
-      <w:r>
-        <w:rPr>
-          <w:rFonts w:ascii="Ink Free" w:hAnsi="Ink Free"/>
-          <w:sz w:val="28"/>
-          <w:szCs w:val="28"/>
-          <w:lang w:val="en-US"/>
-        </w:rPr>
-        <w:br/>
-      </w:r>
-      <w:r>
-        <w:rPr>
-          <w:rFonts w:ascii="Ink Free" w:hAnsi="Ink Free"/>
-          <w:sz w:val="28"/>
-          <w:szCs w:val="28"/>
-          <w:lang w:val="en-US"/>
-        </w:rPr>
-        <w:br/>
-      </w:r>
-      <w:proofErr w:type="spellStart"/>
-      <w:proofErr w:type="gramStart"/>
-      <w:r>
-        <w:rPr>
-          <w:rFonts w:ascii="Ink Free" w:hAnsi="Ink Free"/>
-          <w:sz w:val="28"/>
-          <w:szCs w:val="28"/>
-          <w:lang w:val="en-US"/>
-        </w:rPr>
-        <w:t>module.exports</w:t>
-      </w:r>
-      <w:proofErr w:type="spellEnd"/>
-      <w:proofErr w:type="gramEnd"/>
-      <w:r>
-        <w:rPr>
-          <w:rFonts w:ascii="Ink Free" w:hAnsi="Ink Free"/>
-          <w:sz w:val="28"/>
-          <w:szCs w:val="28"/>
-          <w:lang w:val="en-US"/>
-        </w:rPr>
-        <w:t xml:space="preserve"> = </w:t>
-      </w:r>
-      <w:proofErr w:type="spellStart"/>
-      <w:r>
-        <w:rPr>
-          <w:rFonts w:ascii="Ink Free" w:hAnsi="Ink Free"/>
-          <w:sz w:val="28"/>
-          <w:szCs w:val="28"/>
-          <w:lang w:val="en-US"/>
-        </w:rPr>
-        <w:t>requestHandler</w:t>
-      </w:r>
-      <w:proofErr w:type="spellEnd"/>
+        <w:t xml:space="preserve">eg. </w:t>
+      </w:r>
+      <w:r>
+        <w:rPr>
+          <w:rFonts w:ascii="Ink Free" w:hAnsi="Ink Free"/>
+          <w:sz w:val="28"/>
+          <w:szCs w:val="28"/>
+          <w:lang w:val="en-US"/>
+        </w:rPr>
+        <w:br/>
+      </w:r>
+      <w:r>
+        <w:rPr>
+          <w:rFonts w:ascii="Ink Free" w:hAnsi="Ink Free"/>
+          <w:sz w:val="28"/>
+          <w:szCs w:val="28"/>
+          <w:lang w:val="en-US"/>
+        </w:rPr>
+        <w:br/>
+      </w:r>
+      <w:r>
+        <w:rPr>
+          <w:rFonts w:ascii="Ink Free" w:hAnsi="Ink Free"/>
+          <w:sz w:val="28"/>
+          <w:szCs w:val="28"/>
+          <w:lang w:val="en-US"/>
+        </w:rPr>
+        <w:t>module.exports = requestHandler</w:t>
+      </w:r>
       <w:r>
         <w:rPr>
           <w:rFonts w:ascii="Ink Free" w:hAnsi="Ink Free"/>
@@ -3514,86 +2719,27 @@
           <w:lang w:val="en-US"/>
         </w:rPr>
         <w:br/>
-      </w:r>
-      <w:proofErr w:type="spellStart"/>
-      <w:r>
-        <w:rPr>
-          <w:rFonts w:ascii="Ink Free" w:hAnsi="Ink Free"/>
-          <w:sz w:val="28"/>
-          <w:szCs w:val="28"/>
-          <w:lang w:val="en-US"/>
-        </w:rPr>
-        <w:t>module.exports</w:t>
-      </w:r>
-      <w:proofErr w:type="spellEnd"/>
-      <w:r>
-        <w:rPr>
-          <w:rFonts w:ascii="Ink Free" w:hAnsi="Ink Free"/>
-          <w:sz w:val="28"/>
-          <w:szCs w:val="28"/>
-          <w:lang w:val="en-US"/>
-        </w:rPr>
-        <w:t>= {</w:t>
-      </w:r>
-      <w:r>
-        <w:rPr>
-          <w:rFonts w:ascii="Ink Free" w:hAnsi="Ink Free"/>
-          <w:sz w:val="28"/>
-          <w:szCs w:val="28"/>
-          <w:lang w:val="en-US"/>
-        </w:rPr>
-        <w:br/>
-        <w:t xml:space="preserve">  handler : </w:t>
-      </w:r>
-      <w:proofErr w:type="spellStart"/>
-      <w:r>
-        <w:rPr>
-          <w:rFonts w:ascii="Ink Free" w:hAnsi="Ink Free"/>
-          <w:sz w:val="28"/>
-          <w:szCs w:val="28"/>
-          <w:lang w:val="en-US"/>
-        </w:rPr>
-        <w:t>requestHandler</w:t>
-      </w:r>
-      <w:proofErr w:type="spellEnd"/>
-      <w:r>
-        <w:rPr>
-          <w:rFonts w:ascii="Ink Free" w:hAnsi="Ink Free"/>
-          <w:sz w:val="28"/>
-          <w:szCs w:val="28"/>
-          <w:lang w:val="en-US"/>
-        </w:rPr>
-        <w:t>,</w:t>
-      </w:r>
-      <w:r>
-        <w:rPr>
-          <w:rFonts w:ascii="Ink Free" w:hAnsi="Ink Free"/>
-          <w:sz w:val="28"/>
-          <w:szCs w:val="28"/>
-          <w:lang w:val="en-US"/>
-        </w:rPr>
-        <w:br/>
-        <w:t xml:space="preserve">  </w:t>
-      </w:r>
-      <w:proofErr w:type="spellStart"/>
-      <w:r>
-        <w:rPr>
-          <w:rFonts w:ascii="Ink Free" w:hAnsi="Ink Free"/>
-          <w:sz w:val="28"/>
-          <w:szCs w:val="28"/>
-          <w:lang w:val="en-US"/>
-        </w:rPr>
-        <w:t>someText</w:t>
-      </w:r>
-      <w:proofErr w:type="spellEnd"/>
-      <w:r>
-        <w:rPr>
-          <w:rFonts w:ascii="Ink Free" w:hAnsi="Ink Free"/>
-          <w:sz w:val="28"/>
-          <w:szCs w:val="28"/>
-          <w:lang w:val="en-US"/>
-        </w:rPr>
-        <w:t xml:space="preserve"> : “some hard coded text”</w:t>
+        <w:t>module.exports= {</w:t>
+      </w:r>
+      <w:r>
+        <w:rPr>
+          <w:rFonts w:ascii="Ink Free" w:hAnsi="Ink Free"/>
+          <w:sz w:val="28"/>
+          <w:szCs w:val="28"/>
+          <w:lang w:val="en-US"/>
+        </w:rPr>
+        <w:br/>
+        <w:t xml:space="preserve">  handler : requestHandler,</w:t>
+      </w:r>
+      <w:r>
+        <w:rPr>
+          <w:rFonts w:ascii="Ink Free" w:hAnsi="Ink Free"/>
+          <w:sz w:val="28"/>
+          <w:szCs w:val="28"/>
+          <w:lang w:val="en-US"/>
+        </w:rPr>
+        <w:br/>
+        <w:t xml:space="preserve">  someText : “some hard coded text”</w:t>
       </w:r>
       <w:r>
         <w:rPr>
@@ -3622,225 +2768,56 @@
           <w:lang w:val="en-US"/>
         </w:rPr>
         <w:br/>
-      </w:r>
-      <w:proofErr w:type="spellStart"/>
-      <w:r>
-        <w:rPr>
-          <w:rFonts w:ascii="Ink Free" w:hAnsi="Ink Free"/>
-          <w:sz w:val="28"/>
-          <w:szCs w:val="28"/>
-          <w:lang w:val="en-US"/>
-        </w:rPr>
-        <w:t>module.exports</w:t>
-      </w:r>
-      <w:r>
-        <w:rPr>
-          <w:rFonts w:ascii="Ink Free" w:hAnsi="Ink Free"/>
-          <w:sz w:val="28"/>
-          <w:szCs w:val="28"/>
-          <w:lang w:val="en-US"/>
-        </w:rPr>
-        <w:t>.</w:t>
-      </w:r>
-      <w:r>
-        <w:rPr>
-          <w:rFonts w:ascii="Ink Free" w:hAnsi="Ink Free"/>
-          <w:sz w:val="28"/>
-          <w:szCs w:val="28"/>
-          <w:lang w:val="en-US"/>
-        </w:rPr>
-        <w:t>handler</w:t>
-      </w:r>
-      <w:proofErr w:type="spellEnd"/>
-      <w:r>
-        <w:rPr>
-          <w:rFonts w:ascii="Ink Free" w:hAnsi="Ink Free"/>
-          <w:sz w:val="28"/>
-          <w:szCs w:val="28"/>
-          <w:lang w:val="en-US"/>
-        </w:rPr>
-        <w:t xml:space="preserve"> </w:t>
-      </w:r>
-      <w:r>
-        <w:rPr>
-          <w:rFonts w:ascii="Ink Free" w:hAnsi="Ink Free"/>
-          <w:sz w:val="28"/>
-          <w:szCs w:val="28"/>
-          <w:lang w:val="en-US"/>
-        </w:rPr>
-        <w:t>=</w:t>
-      </w:r>
-      <w:r>
-        <w:rPr>
-          <w:rFonts w:ascii="Ink Free" w:hAnsi="Ink Free"/>
-          <w:sz w:val="28"/>
-          <w:szCs w:val="28"/>
-          <w:lang w:val="en-US"/>
-        </w:rPr>
-        <w:t xml:space="preserve"> </w:t>
-      </w:r>
-      <w:proofErr w:type="spellStart"/>
-      <w:r>
-        <w:rPr>
-          <w:rFonts w:ascii="Ink Free" w:hAnsi="Ink Free"/>
-          <w:sz w:val="28"/>
-          <w:szCs w:val="28"/>
-          <w:lang w:val="en-US"/>
-        </w:rPr>
-        <w:t>requestHandler</w:t>
-      </w:r>
-      <w:proofErr w:type="spellEnd"/>
-      <w:r>
-        <w:rPr>
-          <w:rFonts w:ascii="Ink Free" w:hAnsi="Ink Free"/>
-          <w:sz w:val="28"/>
-          <w:szCs w:val="28"/>
-          <w:lang w:val="en-US"/>
-        </w:rPr>
-        <w:t>;</w:t>
-      </w:r>
-      <w:r>
-        <w:rPr>
-          <w:rFonts w:ascii="Ink Free" w:hAnsi="Ink Free"/>
-          <w:sz w:val="28"/>
-          <w:szCs w:val="28"/>
-          <w:lang w:val="en-US"/>
-        </w:rPr>
-        <w:br/>
-      </w:r>
-      <w:proofErr w:type="spellStart"/>
-      <w:r>
-        <w:rPr>
-          <w:rFonts w:ascii="Ink Free" w:hAnsi="Ink Free"/>
-          <w:sz w:val="28"/>
-          <w:szCs w:val="28"/>
-          <w:lang w:val="en-US"/>
-        </w:rPr>
-        <w:t>module.exports.someText</w:t>
-      </w:r>
-      <w:proofErr w:type="spellEnd"/>
-      <w:r>
-        <w:rPr>
-          <w:rFonts w:ascii="Ink Free" w:hAnsi="Ink Free"/>
-          <w:sz w:val="28"/>
-          <w:szCs w:val="28"/>
-          <w:lang w:val="en-US"/>
-        </w:rPr>
-        <w:t xml:space="preserve"> </w:t>
-      </w:r>
-      <w:r>
-        <w:rPr>
-          <w:rFonts w:ascii="Ink Free" w:hAnsi="Ink Free"/>
-          <w:sz w:val="28"/>
-          <w:szCs w:val="28"/>
-          <w:lang w:val="en-US"/>
-        </w:rPr>
-        <w:t>=</w:t>
-      </w:r>
-      <w:r>
-        <w:rPr>
-          <w:rFonts w:ascii="Ink Free" w:hAnsi="Ink Free"/>
-          <w:sz w:val="28"/>
-          <w:szCs w:val="28"/>
-          <w:lang w:val="en-US"/>
-        </w:rPr>
-        <w:t xml:space="preserve"> “some hard coded text”</w:t>
-      </w:r>
-      <w:r>
-        <w:rPr>
-          <w:rFonts w:ascii="Ink Free" w:hAnsi="Ink Free"/>
-          <w:sz w:val="28"/>
-          <w:szCs w:val="28"/>
-          <w:lang w:val="en-US"/>
-        </w:rPr>
-        <w:t>;</w:t>
-      </w:r>
-      <w:r>
-        <w:rPr>
-          <w:rFonts w:ascii="Ink Free" w:hAnsi="Ink Free"/>
-          <w:sz w:val="28"/>
-          <w:szCs w:val="28"/>
-          <w:lang w:val="en-US"/>
-        </w:rPr>
-        <w:br/>
-      </w:r>
-      <w:r>
-        <w:rPr>
-          <w:rFonts w:ascii="Ink Free" w:hAnsi="Ink Free"/>
-          <w:sz w:val="28"/>
-          <w:szCs w:val="28"/>
-          <w:lang w:val="en-US"/>
-        </w:rPr>
-        <w:br/>
-      </w:r>
-      <w:proofErr w:type="spellStart"/>
-      <w:r>
-        <w:rPr>
-          <w:rFonts w:ascii="Ink Free" w:hAnsi="Ink Free"/>
-          <w:sz w:val="28"/>
-          <w:szCs w:val="28"/>
-          <w:lang w:val="en-US"/>
-        </w:rPr>
-        <w:t>exports.handler</w:t>
-      </w:r>
-      <w:proofErr w:type="spellEnd"/>
-      <w:r>
-        <w:rPr>
-          <w:rFonts w:ascii="Ink Free" w:hAnsi="Ink Free"/>
-          <w:sz w:val="28"/>
-          <w:szCs w:val="28"/>
-          <w:lang w:val="en-US"/>
-        </w:rPr>
-        <w:t xml:space="preserve"> = </w:t>
-      </w:r>
-      <w:proofErr w:type="spellStart"/>
-      <w:r>
-        <w:rPr>
-          <w:rFonts w:ascii="Ink Free" w:hAnsi="Ink Free"/>
-          <w:sz w:val="28"/>
-          <w:szCs w:val="28"/>
-          <w:lang w:val="en-US"/>
-        </w:rPr>
-        <w:t>requestHandler</w:t>
-      </w:r>
-      <w:proofErr w:type="spellEnd"/>
-      <w:r>
-        <w:rPr>
-          <w:rFonts w:ascii="Ink Free" w:hAnsi="Ink Free"/>
-          <w:sz w:val="28"/>
-          <w:szCs w:val="28"/>
-          <w:lang w:val="en-US"/>
-        </w:rPr>
-        <w:t>;</w:t>
-      </w:r>
-      <w:r>
-        <w:rPr>
-          <w:rFonts w:ascii="Ink Free" w:hAnsi="Ink Free"/>
-          <w:sz w:val="28"/>
-          <w:szCs w:val="28"/>
-          <w:lang w:val="en-US"/>
-        </w:rPr>
-        <w:br/>
-      </w:r>
-      <w:proofErr w:type="spellStart"/>
-      <w:r>
-        <w:rPr>
-          <w:rFonts w:ascii="Ink Free" w:hAnsi="Ink Free"/>
-          <w:sz w:val="28"/>
-          <w:szCs w:val="28"/>
-          <w:lang w:val="en-US"/>
-        </w:rPr>
-        <w:t>exports.someText</w:t>
-      </w:r>
-      <w:proofErr w:type="spellEnd"/>
-      <w:r>
-        <w:rPr>
-          <w:rFonts w:ascii="Ink Free" w:hAnsi="Ink Free"/>
-          <w:sz w:val="28"/>
-          <w:szCs w:val="28"/>
-          <w:lang w:val="en-US"/>
-        </w:rPr>
-        <w:t xml:space="preserve"> = “some hard coded text”;</w:t>
+        <w:t>module.exports.handler = requestHandler;</w:t>
+      </w:r>
+      <w:r>
+        <w:rPr>
+          <w:rFonts w:ascii="Ink Free" w:hAnsi="Ink Free"/>
+          <w:sz w:val="28"/>
+          <w:szCs w:val="28"/>
+          <w:lang w:val="en-US"/>
+        </w:rPr>
+        <w:br/>
+        <w:t>module.exports.someText = “some hard coded text”;</w:t>
+      </w:r>
+      <w:r>
+        <w:rPr>
+          <w:rFonts w:ascii="Ink Free" w:hAnsi="Ink Free"/>
+          <w:sz w:val="28"/>
+          <w:szCs w:val="28"/>
+          <w:lang w:val="en-US"/>
+        </w:rPr>
+        <w:br/>
+      </w:r>
+      <w:r>
+        <w:rPr>
+          <w:rFonts w:ascii="Ink Free" w:hAnsi="Ink Free"/>
+          <w:sz w:val="28"/>
+          <w:szCs w:val="28"/>
+          <w:lang w:val="en-US"/>
+        </w:rPr>
+        <w:br/>
+        <w:t>b. exports</w:t>
+      </w:r>
+      <w:r>
+        <w:rPr>
+          <w:rFonts w:ascii="Ink Free" w:hAnsi="Ink Free"/>
+          <w:sz w:val="28"/>
+          <w:szCs w:val="28"/>
+          <w:lang w:val="en-US"/>
+        </w:rPr>
+        <w:br/>
+        <w:t>exports.handler = requestHandler;</w:t>
+      </w:r>
+      <w:r>
+        <w:rPr>
+          <w:rFonts w:ascii="Ink Free" w:hAnsi="Ink Free"/>
+          <w:sz w:val="28"/>
+          <w:szCs w:val="28"/>
+          <w:lang w:val="en-US"/>
+        </w:rPr>
+        <w:br/>
+        <w:t>exports.someText = “some hard coded text”;</w:t>
       </w:r>
       <w:r>
         <w:rPr>

</xml_diff>